<commit_message>
Ajuste no documento final
</commit_message>
<xml_diff>
--- a/Documentação/TCC Oficial - Marcos Carvalho e Pedro H. Ribeiro 3DB.docx
+++ b/Documentação/TCC Oficial - Marcos Carvalho e Pedro H. Ribeiro 3DB.docx
@@ -5288,6 +5288,58 @@
           <w:szCs w:val="24"/>
         </w:rPr>
       </w:pPr>
+      <w:bookmarkStart w:id="13" w:name="_GoBack"/>
+      <w:bookmarkEnd w:id="13"/>
+      <w:r>
+        <w:rPr>
+          <w:rFonts w:ascii="Arial" w:hAnsi="Arial" w:cs="Arial"/>
+          <w:sz w:val="24"/>
+          <w:szCs w:val="24"/>
+        </w:rPr>
+        <w:br w:type="page"/>
+      </w:r>
+    </w:p>
+    <w:p>
+      <w:pPr>
+        <w:pStyle w:val="Ttulo1"/>
+      </w:pPr>
+      <w:r>
+        <w:lastRenderedPageBreak/>
+        <w:t xml:space="preserve">2 </w:t>
+      </w:r>
+      <w:r>
+        <w:t>DESENVOLVIMENTO</w:t>
+      </w:r>
+      <w:bookmarkEnd w:id="11"/>
+      <w:bookmarkEnd w:id="12"/>
+    </w:p>
+    <w:p>
+      <w:pPr>
+        <w:spacing w:after="0" w:line="360" w:lineRule="auto"/>
+        <w:rPr>
+          <w:rFonts w:ascii="Arial" w:hAnsi="Arial" w:cs="Arial"/>
+          <w:sz w:val="24"/>
+          <w:szCs w:val="24"/>
+        </w:rPr>
+      </w:pPr>
+    </w:p>
+    <w:p>
+      <w:pPr>
+        <w:pStyle w:val="Ttulo2"/>
+      </w:pPr>
+      <w:bookmarkStart w:id="14" w:name="_Toc176355755"/>
+      <w:bookmarkStart w:id="15" w:name="_Toc178598542"/>
+      <w:r>
+        <w:t xml:space="preserve">2.1 </w:t>
+      </w:r>
+      <w:r>
+        <w:t>Tecnologia</w:t>
+      </w:r>
+      <w:bookmarkEnd w:id="14"/>
+      <w:bookmarkEnd w:id="15"/>
+      <w:r>
+        <w:t>s</w:t>
+      </w:r>
     </w:p>
     <w:p>
       <w:pPr>
@@ -5299,15 +5351,6 @@
           <w:szCs w:val="24"/>
         </w:rPr>
       </w:pPr>
-      <w:r>
-        <w:rPr>
-          <w:rFonts w:ascii="Arial" w:hAnsi="Arial" w:cs="Arial"/>
-          <w:sz w:val="24"/>
-          <w:szCs w:val="24"/>
-          <w:highlight w:val="yellow"/>
-        </w:rPr>
-        <w:t>[texto anterior]</w:t>
-      </w:r>
     </w:p>
     <w:p>
       <w:pPr>
@@ -5317,17 +5360,56 @@
           <w:rFonts w:ascii="Arial" w:hAnsi="Arial" w:cs="Arial"/>
           <w:sz w:val="24"/>
           <w:szCs w:val="24"/>
-          <w:highlight w:val="yellow"/>
-        </w:rPr>
-      </w:pPr>
-      <w:r>
-        <w:rPr>
-          <w:rFonts w:ascii="Arial" w:hAnsi="Arial" w:cs="Arial"/>
-          <w:sz w:val="24"/>
-          <w:szCs w:val="24"/>
-          <w:highlight w:val="yellow"/>
-        </w:rPr>
-        <w:t xml:space="preserve">Marcos Douglas Medeiros de Holanda (Graduação em Matemática), </w:t>
+        </w:rPr>
+      </w:pPr>
+      <w:r>
+        <w:rPr>
+          <w:rFonts w:ascii="Arial" w:hAnsi="Arial" w:cs="Arial"/>
+          <w:sz w:val="24"/>
+          <w:szCs w:val="24"/>
+        </w:rPr>
+        <w:t>A</w:t>
+      </w:r>
+      <w:r>
+        <w:rPr>
+          <w:rFonts w:ascii="Arial" w:hAnsi="Arial" w:cs="Arial"/>
+          <w:sz w:val="24"/>
+          <w:szCs w:val="24"/>
+        </w:rPr>
+        <w:t xml:space="preserve"> tecnologia principal utilizada no projeto foi </w:t>
+      </w:r>
+      <w:r>
+        <w:rPr>
+          <w:rFonts w:ascii="Arial" w:hAnsi="Arial" w:cs="Arial"/>
+          <w:sz w:val="24"/>
+          <w:szCs w:val="24"/>
+        </w:rPr>
+        <w:t xml:space="preserve">a </w:t>
+      </w:r>
+      <w:r>
+        <w:rPr>
+          <w:rFonts w:ascii="Arial" w:hAnsi="Arial" w:cs="Arial"/>
+          <w:sz w:val="24"/>
+          <w:szCs w:val="24"/>
+          <w:u w:val="single"/>
+        </w:rPr>
+        <w:t>Three.js</w:t>
+      </w:r>
+      <w:r>
+        <w:rPr>
+          <w:rFonts w:ascii="Arial" w:hAnsi="Arial" w:cs="Arial"/>
+          <w:sz w:val="24"/>
+          <w:szCs w:val="24"/>
+        </w:rPr>
+        <w:t>,</w:t>
+      </w:r>
+      <w:r>
+        <w:rPr>
+          <w:rFonts w:ascii="Arial" w:hAnsi="Arial" w:cs="Arial"/>
+          <w:sz w:val="24"/>
+          <w:szCs w:val="24"/>
+        </w:rPr>
+        <w:t xml:space="preserve"> uma biblioteca </w:t>
       </w:r>
       <w:proofErr w:type="spellStart"/>
       <w:r>
@@ -5335,9 +5417,8 @@
           <w:rFonts w:ascii="Arial" w:hAnsi="Arial" w:cs="Arial"/>
           <w:sz w:val="24"/>
           <w:szCs w:val="24"/>
-          <w:highlight w:val="yellow"/>
-        </w:rPr>
-        <w:t>Izabela</w:t>
+        </w:rPr>
+        <w:t>JavaScript</w:t>
       </w:r>
       <w:proofErr w:type="spellEnd"/>
       <w:r>
@@ -5345,9 +5426,196 @@
           <w:rFonts w:ascii="Arial" w:hAnsi="Arial" w:cs="Arial"/>
           <w:sz w:val="24"/>
           <w:szCs w:val="24"/>
-          <w:highlight w:val="yellow"/>
-        </w:rPr>
-        <w:t xml:space="preserve"> Barbosa Freitas (Graduação em Matemática), Ana Cláudia da Silva Rodrigues (Graduação em Matemática) (2020)</w:t>
+        </w:rPr>
+        <w:t xml:space="preserve"> </w:t>
+      </w:r>
+      <w:r>
+        <w:rPr>
+          <w:rFonts w:ascii="Arial" w:hAnsi="Arial" w:cs="Arial"/>
+          <w:sz w:val="24"/>
+          <w:szCs w:val="24"/>
+        </w:rPr>
+        <w:t>para criação de</w:t>
+      </w:r>
+      <w:r>
+        <w:rPr>
+          <w:rFonts w:ascii="Arial" w:hAnsi="Arial" w:cs="Arial"/>
+          <w:sz w:val="24"/>
+          <w:szCs w:val="24"/>
+        </w:rPr>
+        <w:t xml:space="preserve"> gráficos 3D no navegador usando </w:t>
+      </w:r>
+      <w:r>
+        <w:rPr>
+          <w:rFonts w:ascii="Arial" w:hAnsi="Arial" w:cs="Arial"/>
+          <w:sz w:val="24"/>
+          <w:szCs w:val="24"/>
+        </w:rPr>
+        <w:t>uma API (</w:t>
+      </w:r>
+      <w:proofErr w:type="spellStart"/>
+      <w:r>
+        <w:rPr>
+          <w:rFonts w:ascii="Arial" w:hAnsi="Arial" w:cs="Arial"/>
+          <w:sz w:val="24"/>
+          <w:szCs w:val="24"/>
+        </w:rPr>
+        <w:t>Application</w:t>
+      </w:r>
+      <w:proofErr w:type="spellEnd"/>
+      <w:r>
+        <w:rPr>
+          <w:rFonts w:ascii="Arial" w:hAnsi="Arial" w:cs="Arial"/>
+          <w:sz w:val="24"/>
+          <w:szCs w:val="24"/>
+        </w:rPr>
+        <w:t xml:space="preserve"> </w:t>
+      </w:r>
+      <w:proofErr w:type="spellStart"/>
+      <w:r>
+        <w:rPr>
+          <w:rFonts w:ascii="Arial" w:hAnsi="Arial" w:cs="Arial"/>
+          <w:sz w:val="24"/>
+          <w:szCs w:val="24"/>
+        </w:rPr>
+        <w:t>Programming</w:t>
+      </w:r>
+      <w:proofErr w:type="spellEnd"/>
+      <w:r>
+        <w:rPr>
+          <w:rFonts w:ascii="Arial" w:hAnsi="Arial" w:cs="Arial"/>
+          <w:sz w:val="24"/>
+          <w:szCs w:val="24"/>
+        </w:rPr>
+        <w:t xml:space="preserve"> Interface</w:t>
+      </w:r>
+      <w:r>
+        <w:rPr>
+          <w:rFonts w:ascii="Arial" w:hAnsi="Arial" w:cs="Arial"/>
+          <w:sz w:val="24"/>
+          <w:szCs w:val="24"/>
+        </w:rPr>
+        <w:t xml:space="preserve">) </w:t>
+      </w:r>
+      <w:proofErr w:type="spellStart"/>
+      <w:r>
+        <w:rPr>
+          <w:rFonts w:ascii="Arial" w:hAnsi="Arial" w:cs="Arial"/>
+          <w:sz w:val="24"/>
+          <w:szCs w:val="24"/>
+        </w:rPr>
+        <w:t>JavaScript</w:t>
+      </w:r>
+      <w:proofErr w:type="spellEnd"/>
+      <w:r>
+        <w:rPr>
+          <w:rFonts w:ascii="Arial" w:hAnsi="Arial" w:cs="Arial"/>
+          <w:sz w:val="24"/>
+          <w:szCs w:val="24"/>
+        </w:rPr>
+        <w:t xml:space="preserve"> chamada</w:t>
+      </w:r>
+      <w:r>
+        <w:rPr>
+          <w:rFonts w:ascii="Arial" w:hAnsi="Arial" w:cs="Arial"/>
+          <w:sz w:val="24"/>
+          <w:szCs w:val="24"/>
+        </w:rPr>
+        <w:t xml:space="preserve"> </w:t>
+      </w:r>
+      <w:proofErr w:type="spellStart"/>
+      <w:r>
+        <w:rPr>
+          <w:rFonts w:ascii="Arial" w:hAnsi="Arial" w:cs="Arial"/>
+          <w:sz w:val="24"/>
+          <w:szCs w:val="24"/>
+        </w:rPr>
+        <w:t>Web</w:t>
+      </w:r>
+      <w:r>
+        <w:rPr>
+          <w:rFonts w:ascii="Arial" w:hAnsi="Arial" w:cs="Arial"/>
+          <w:sz w:val="24"/>
+          <w:szCs w:val="24"/>
+        </w:rPr>
+        <w:t>GL</w:t>
+      </w:r>
+      <w:proofErr w:type="spellEnd"/>
+      <w:r>
+        <w:rPr>
+          <w:rFonts w:ascii="Arial" w:hAnsi="Arial" w:cs="Arial"/>
+          <w:sz w:val="24"/>
+          <w:szCs w:val="24"/>
+        </w:rPr>
+        <w:t xml:space="preserve"> (Web </w:t>
+      </w:r>
+      <w:proofErr w:type="spellStart"/>
+      <w:r>
+        <w:rPr>
+          <w:rFonts w:ascii="Arial" w:hAnsi="Arial" w:cs="Arial"/>
+          <w:sz w:val="24"/>
+          <w:szCs w:val="24"/>
+        </w:rPr>
+        <w:t>Graphics</w:t>
+      </w:r>
+      <w:proofErr w:type="spellEnd"/>
+      <w:r>
+        <w:rPr>
+          <w:rFonts w:ascii="Arial" w:hAnsi="Arial" w:cs="Arial"/>
+          <w:sz w:val="24"/>
+          <w:szCs w:val="24"/>
+        </w:rPr>
+        <w:t xml:space="preserve"> </w:t>
+      </w:r>
+      <w:r>
+        <w:rPr>
+          <w:rFonts w:ascii="Arial" w:hAnsi="Arial" w:cs="Arial"/>
+          <w:sz w:val="24"/>
+          <w:szCs w:val="24"/>
+        </w:rPr>
+        <w:t>Library)</w:t>
+      </w:r>
+      <w:r>
+        <w:rPr>
+          <w:rFonts w:ascii="Arial" w:hAnsi="Arial" w:cs="Arial"/>
+          <w:sz w:val="24"/>
+          <w:szCs w:val="24"/>
+        </w:rPr>
+        <w:t xml:space="preserve">, essa API permite o navegador </w:t>
+      </w:r>
+      <w:proofErr w:type="spellStart"/>
+      <w:r>
+        <w:rPr>
+          <w:rFonts w:ascii="Arial" w:hAnsi="Arial" w:cs="Arial"/>
+          <w:sz w:val="24"/>
+          <w:szCs w:val="24"/>
+        </w:rPr>
+        <w:t>renderizar</w:t>
+      </w:r>
+      <w:proofErr w:type="spellEnd"/>
+      <w:r>
+        <w:rPr>
+          <w:rFonts w:ascii="Arial" w:hAnsi="Arial" w:cs="Arial"/>
+          <w:sz w:val="24"/>
+          <w:szCs w:val="24"/>
+        </w:rPr>
+        <w:t xml:space="preserve"> gráficos 2D e 3D sem uso de plugins</w:t>
+      </w:r>
+      <w:r>
+        <w:rPr>
+          <w:rFonts w:ascii="Arial" w:hAnsi="Arial" w:cs="Arial"/>
+          <w:sz w:val="24"/>
+          <w:szCs w:val="24"/>
+        </w:rPr>
+        <w:t>.</w:t>
+      </w:r>
+      <w:r>
+        <w:rPr>
+          <w:rFonts w:ascii="Arial" w:hAnsi="Arial" w:cs="Arial"/>
+          <w:sz w:val="24"/>
+          <w:szCs w:val="24"/>
+        </w:rPr>
+        <w:t xml:space="preserve"> </w:t>
       </w:r>
     </w:p>
     <w:p>
@@ -5355,41 +5623,184 @@
         <w:spacing w:after="0" w:line="360" w:lineRule="auto"/>
         <w:jc w:val="both"/>
         <w:rPr>
+          <w:rFonts w:ascii="Arial" w:hAnsi="Arial" w:cs="Arial"/>
+          <w:sz w:val="24"/>
+          <w:szCs w:val="24"/>
+        </w:rPr>
+      </w:pPr>
+      <w:r>
+        <w:rPr>
+          <w:rFonts w:ascii="Arial" w:hAnsi="Arial" w:cs="Arial"/>
+          <w:sz w:val="24"/>
+          <w:szCs w:val="24"/>
           <w:highlight w:val="yellow"/>
         </w:rPr>
-      </w:pPr>
-      <w:r>
-        <w:rPr>
-          <w:rStyle w:val="ui-provider"/>
+        <w:t>[Mencionar</w:t>
+      </w:r>
+      <w:r>
+        <w:rPr>
           <w:rFonts w:ascii="Arial" w:hAnsi="Arial" w:cs="Arial"/>
           <w:sz w:val="24"/>
           <w:szCs w:val="24"/>
           <w:highlight w:val="yellow"/>
         </w:rPr>
-        <w:t xml:space="preserve">O estudo investigou as principais dificuldades dos alunos do 2º ano do ensino médio em operações básicas de Matemática, envolvendo 98 alunos de escolas públicas e privadas de Pernambuco e Paraíba. Um questionário com três questões foi usado para coletar dados, revelando que mais de 50% dos participantes não responderam </w:t>
-      </w:r>
-      <w:r>
-        <w:rPr>
-          <w:rStyle w:val="ui-provider"/>
+        <w:t xml:space="preserve"> (mesmo que com um parágrafo simples de uma linha)</w:t>
+      </w:r>
+      <w:r>
+        <w:rPr>
           <w:rFonts w:ascii="Arial" w:hAnsi="Arial" w:cs="Arial"/>
           <w:sz w:val="24"/>
           <w:szCs w:val="24"/>
           <w:highlight w:val="yellow"/>
         </w:rPr>
-        <w:lastRenderedPageBreak/>
-        <w:t>corretamente às questões e 57% não responderam às que envolviam operações básicas. O estudo destaca a necessidade de pesquisas futuras para entender as razões por trás dessas dificuldades.</w:t>
-      </w:r>
-    </w:p>
-    <w:p>
-      <w:pPr>
-        <w:spacing w:after="0" w:line="360" w:lineRule="auto"/>
+        <w:t xml:space="preserve"> TODAS as tecnologias utilizadas: Three.js;</w:t>
+      </w:r>
+      <w:r>
         <w:rPr>
           <w:rFonts w:ascii="Arial" w:hAnsi="Arial" w:cs="Arial"/>
           <w:sz w:val="24"/>
           <w:szCs w:val="24"/>
           <w:highlight w:val="yellow"/>
         </w:rPr>
-      </w:pPr>
+        <w:t xml:space="preserve"> </w:t>
+      </w:r>
+      <w:proofErr w:type="spellStart"/>
+      <w:r>
+        <w:rPr>
+          <w:rFonts w:ascii="Arial" w:hAnsi="Arial" w:cs="Arial"/>
+          <w:sz w:val="24"/>
+          <w:szCs w:val="24"/>
+          <w:highlight w:val="yellow"/>
+        </w:rPr>
+        <w:t>Github</w:t>
+      </w:r>
+      <w:proofErr w:type="spellEnd"/>
+      <w:r>
+        <w:rPr>
+          <w:rFonts w:ascii="Arial" w:hAnsi="Arial" w:cs="Arial"/>
+          <w:sz w:val="24"/>
+          <w:szCs w:val="24"/>
+          <w:highlight w:val="yellow"/>
+        </w:rPr>
+        <w:t xml:space="preserve"> e </w:t>
+      </w:r>
+      <w:proofErr w:type="spellStart"/>
+      <w:r>
+        <w:rPr>
+          <w:rFonts w:ascii="Arial" w:hAnsi="Arial" w:cs="Arial"/>
+          <w:sz w:val="24"/>
+          <w:szCs w:val="24"/>
+          <w:highlight w:val="yellow"/>
+        </w:rPr>
+        <w:t>Gitbash</w:t>
+      </w:r>
+      <w:proofErr w:type="spellEnd"/>
+      <w:r>
+        <w:rPr>
+          <w:rFonts w:ascii="Arial" w:hAnsi="Arial" w:cs="Arial"/>
+          <w:sz w:val="24"/>
+          <w:szCs w:val="24"/>
+          <w:highlight w:val="yellow"/>
+        </w:rPr>
+        <w:t xml:space="preserve">; </w:t>
+      </w:r>
+      <w:proofErr w:type="spellStart"/>
+      <w:r>
+        <w:rPr>
+          <w:rFonts w:ascii="Arial" w:hAnsi="Arial" w:cs="Arial"/>
+          <w:sz w:val="24"/>
+          <w:szCs w:val="24"/>
+          <w:highlight w:val="yellow"/>
+        </w:rPr>
+        <w:t>Selenium</w:t>
+      </w:r>
+      <w:proofErr w:type="spellEnd"/>
+      <w:r>
+        <w:rPr>
+          <w:rFonts w:ascii="Arial" w:hAnsi="Arial" w:cs="Arial"/>
+          <w:sz w:val="24"/>
+          <w:szCs w:val="24"/>
+          <w:highlight w:val="yellow"/>
+        </w:rPr>
+        <w:t xml:space="preserve">; Visual Studio </w:t>
+      </w:r>
+      <w:proofErr w:type="spellStart"/>
+      <w:r>
+        <w:rPr>
+          <w:rFonts w:ascii="Arial" w:hAnsi="Arial" w:cs="Arial"/>
+          <w:sz w:val="24"/>
+          <w:szCs w:val="24"/>
+          <w:highlight w:val="yellow"/>
+        </w:rPr>
+        <w:t>Code</w:t>
+      </w:r>
+      <w:proofErr w:type="spellEnd"/>
+      <w:r>
+        <w:rPr>
+          <w:rFonts w:ascii="Arial" w:hAnsi="Arial" w:cs="Arial"/>
+          <w:sz w:val="24"/>
+          <w:szCs w:val="24"/>
+          <w:highlight w:val="yellow"/>
+        </w:rPr>
+        <w:t xml:space="preserve">; </w:t>
+      </w:r>
+      <w:proofErr w:type="spellStart"/>
+      <w:r>
+        <w:rPr>
+          <w:rFonts w:ascii="Arial" w:hAnsi="Arial" w:cs="Arial"/>
+          <w:sz w:val="24"/>
+          <w:szCs w:val="24"/>
+          <w:highlight w:val="yellow"/>
+        </w:rPr>
+        <w:t>JavaScript</w:t>
+      </w:r>
+      <w:proofErr w:type="spellEnd"/>
+      <w:r>
+        <w:rPr>
+          <w:rFonts w:ascii="Arial" w:hAnsi="Arial" w:cs="Arial"/>
+          <w:sz w:val="24"/>
+          <w:szCs w:val="24"/>
+          <w:highlight w:val="yellow"/>
+        </w:rPr>
+        <w:t xml:space="preserve">; </w:t>
+      </w:r>
+      <w:proofErr w:type="spellStart"/>
+      <w:r>
+        <w:rPr>
+          <w:rFonts w:ascii="Arial" w:hAnsi="Arial" w:cs="Arial"/>
+          <w:sz w:val="24"/>
+          <w:szCs w:val="24"/>
+          <w:highlight w:val="yellow"/>
+        </w:rPr>
+        <w:t>ChatGPT</w:t>
+      </w:r>
+      <w:proofErr w:type="spellEnd"/>
+      <w:r>
+        <w:rPr>
+          <w:rFonts w:ascii="Arial" w:hAnsi="Arial" w:cs="Arial"/>
+          <w:sz w:val="24"/>
+          <w:szCs w:val="24"/>
+          <w:highlight w:val="yellow"/>
+        </w:rPr>
+        <w:t xml:space="preserve"> para ajudar na criação de certos textos???;</w:t>
+      </w:r>
+      <w:r>
+        <w:rPr>
+          <w:rFonts w:ascii="Arial" w:hAnsi="Arial" w:cs="Arial"/>
+          <w:sz w:val="24"/>
+          <w:szCs w:val="24"/>
+          <w:highlight w:val="yellow"/>
+        </w:rPr>
+        <w:t>]</w:t>
+      </w:r>
+      <w:r>
+        <w:rPr>
+          <w:rFonts w:ascii="Arial" w:hAnsi="Arial" w:cs="Arial"/>
+          <w:sz w:val="24"/>
+          <w:szCs w:val="24"/>
+        </w:rPr>
+        <w:t xml:space="preserve"> </w:t>
+      </w:r>
     </w:p>
     <w:p>
       <w:pPr>
@@ -5399,834 +5810,367 @@
           <w:rFonts w:ascii="Arial" w:hAnsi="Arial" w:cs="Arial"/>
           <w:sz w:val="24"/>
           <w:szCs w:val="24"/>
+        </w:rPr>
+      </w:pPr>
+    </w:p>
+    <w:p>
+      <w:pPr>
+        <w:pStyle w:val="Ttulo2"/>
+      </w:pPr>
+      <w:bookmarkStart w:id="16" w:name="_Toc176355757"/>
+      <w:bookmarkStart w:id="17" w:name="_Toc178598543"/>
+      <w:r>
+        <w:t>2.</w:t>
+      </w:r>
+      <w:r>
+        <w:t>2</w:t>
+      </w:r>
+      <w:r>
+        <w:t xml:space="preserve"> </w:t>
+      </w:r>
+      <w:r>
+        <w:t>Funcionalidades</w:t>
+      </w:r>
+      <w:bookmarkEnd w:id="16"/>
+      <w:bookmarkEnd w:id="17"/>
+    </w:p>
+    <w:p>
+      <w:pPr>
+        <w:jc w:val="both"/>
+        <w:rPr>
+          <w:rFonts w:ascii="Arial" w:hAnsi="Arial" w:cs="Arial"/>
+          <w:sz w:val="24"/>
+          <w:szCs w:val="24"/>
           <w:highlight w:val="yellow"/>
         </w:rPr>
       </w:pPr>
-      <w:r>
-        <w:rPr>
-          <w:rFonts w:ascii="Arial" w:hAnsi="Arial" w:cs="Arial"/>
-          <w:sz w:val="24"/>
-          <w:szCs w:val="24"/>
-          <w:highlight w:val="yellow"/>
-        </w:rPr>
-        <w:t>Patrícia da Piedade Bernardo (Graduada em Pedagogia e Ciências com habilitação em Matemática. Especialista em Matemática. Mestre pelo Programa de Pós-graduação em Gestão Social) (2020)</w:t>
-      </w:r>
-    </w:p>
-    <w:p>
-      <w:pPr>
-        <w:spacing w:after="0" w:line="360" w:lineRule="auto"/>
+    </w:p>
+    <w:p>
+      <w:pPr>
         <w:jc w:val="both"/>
         <w:rPr>
-          <w:rStyle w:val="ui-provider"/>
-          <w:rFonts w:ascii="Arial" w:hAnsi="Arial" w:cs="Arial"/>
-          <w:sz w:val="24"/>
-          <w:szCs w:val="24"/>
-          <w:highlight w:val="yellow"/>
-        </w:rPr>
-      </w:pPr>
-      <w:r>
-        <w:rPr>
-          <w:rStyle w:val="ui-provider"/>
-          <w:rFonts w:ascii="Arial" w:hAnsi="Arial" w:cs="Arial"/>
-          <w:sz w:val="24"/>
-          <w:szCs w:val="24"/>
-          <w:highlight w:val="yellow"/>
-        </w:rPr>
-        <w:t>O estudo destaca que o movimento da Matemática Moderna, desde os anos 1950, enfatizou o simbolismo e abstrações, distanciando a disciplina da vida real e impactando o aprendizado da geometria. O objetivo foi identificar dificuldades e melhorar o conhecimento em geometria, focando no Teorema de Pitágoras, com 38 estudantes do curso de Formação de Docentes do Ensino Médio. A implementação do projeto resultou em um aumento significativo no desempenho dos alunos, com 63,13% classificados como bons, em comparação com 65,79% inicialmente classificados como ruins. O estudo ressalta a importância de abordagens como Resolução de Problemas, História da Matemática e uso de mídias tecnológicas para melhorar o interesse e aprendizado dos alunos.</w:t>
-      </w:r>
-    </w:p>
-    <w:p>
-      <w:pPr>
-        <w:spacing w:after="0" w:line="360" w:lineRule="auto"/>
-        <w:rPr>
-          <w:rFonts w:ascii="Arial" w:hAnsi="Arial" w:cs="Arial"/>
-          <w:sz w:val="24"/>
-          <w:szCs w:val="24"/>
-          <w:highlight w:val="yellow"/>
-        </w:rPr>
-      </w:pPr>
-    </w:p>
-    <w:p>
-      <w:pPr>
-        <w:spacing w:after="0" w:line="360" w:lineRule="auto"/>
+          <w:rFonts w:ascii="Arial" w:hAnsi="Arial" w:cs="Arial"/>
+          <w:sz w:val="24"/>
+          <w:szCs w:val="24"/>
+        </w:rPr>
+      </w:pPr>
+      <w:r>
+        <w:rPr>
+          <w:rFonts w:ascii="Arial" w:hAnsi="Arial" w:cs="Arial"/>
+          <w:sz w:val="24"/>
+          <w:szCs w:val="24"/>
+        </w:rPr>
+        <w:t>As</w:t>
+      </w:r>
+      <w:r>
+        <w:rPr>
+          <w:rFonts w:ascii="Arial" w:hAnsi="Arial" w:cs="Arial"/>
+          <w:sz w:val="24"/>
+          <w:szCs w:val="24"/>
+        </w:rPr>
+        <w:t xml:space="preserve"> funcionalidades que </w:t>
+      </w:r>
+      <w:r>
+        <w:rPr>
+          <w:rFonts w:ascii="Arial" w:hAnsi="Arial" w:cs="Arial"/>
+          <w:sz w:val="24"/>
+          <w:szCs w:val="24"/>
+        </w:rPr>
+        <w:t>caracterizam</w:t>
+      </w:r>
+      <w:r>
+        <w:rPr>
+          <w:rFonts w:ascii="Arial" w:hAnsi="Arial" w:cs="Arial"/>
+          <w:sz w:val="24"/>
+          <w:szCs w:val="24"/>
+        </w:rPr>
+        <w:t xml:space="preserve"> o software</w:t>
+      </w:r>
+      <w:r>
+        <w:rPr>
+          <w:rFonts w:ascii="Arial" w:hAnsi="Arial" w:cs="Arial"/>
+          <w:sz w:val="24"/>
+          <w:szCs w:val="24"/>
+        </w:rPr>
+        <w:t xml:space="preserve"> </w:t>
+      </w:r>
+      <w:r>
+        <w:rPr>
+          <w:rFonts w:ascii="Arial" w:hAnsi="Arial" w:cs="Arial"/>
+          <w:sz w:val="24"/>
+          <w:szCs w:val="24"/>
+        </w:rPr>
+        <w:t xml:space="preserve">são </w:t>
+      </w:r>
+      <w:r>
+        <w:rPr>
+          <w:rFonts w:ascii="Arial" w:hAnsi="Arial" w:cs="Arial"/>
+          <w:sz w:val="24"/>
+          <w:szCs w:val="24"/>
+        </w:rPr>
+        <w:t>as</w:t>
+      </w:r>
+      <w:r>
+        <w:rPr>
+          <w:rFonts w:ascii="Arial" w:hAnsi="Arial" w:cs="Arial"/>
+          <w:sz w:val="24"/>
+          <w:szCs w:val="24"/>
+        </w:rPr>
+        <w:t xml:space="preserve"> de </w:t>
+      </w:r>
+      <w:r>
+        <w:rPr>
+          <w:rFonts w:ascii="Arial" w:hAnsi="Arial" w:cs="Arial"/>
+          <w:sz w:val="24"/>
+          <w:szCs w:val="24"/>
+        </w:rPr>
+        <w:t xml:space="preserve">usar </w:t>
+      </w:r>
+      <w:r>
+        <w:rPr>
+          <w:rFonts w:ascii="Arial" w:hAnsi="Arial" w:cs="Arial"/>
+          <w:sz w:val="24"/>
+          <w:szCs w:val="24"/>
+        </w:rPr>
+        <w:t xml:space="preserve">uma fórmula geométrica </w:t>
+      </w:r>
+      <w:r>
+        <w:rPr>
+          <w:rFonts w:ascii="Arial" w:hAnsi="Arial" w:cs="Arial"/>
+          <w:sz w:val="24"/>
+          <w:szCs w:val="24"/>
+        </w:rPr>
+        <w:t>para</w:t>
+      </w:r>
+      <w:r>
+        <w:rPr>
+          <w:rFonts w:ascii="Arial" w:hAnsi="Arial" w:cs="Arial"/>
+          <w:sz w:val="24"/>
+          <w:szCs w:val="24"/>
+        </w:rPr>
+        <w:t xml:space="preserve"> </w:t>
+      </w:r>
+      <w:r>
+        <w:rPr>
+          <w:rFonts w:ascii="Arial" w:hAnsi="Arial" w:cs="Arial"/>
+          <w:sz w:val="24"/>
+          <w:szCs w:val="24"/>
+        </w:rPr>
+        <w:t>o próprio software</w:t>
+      </w:r>
+      <w:r>
+        <w:rPr>
+          <w:rFonts w:ascii="Arial" w:hAnsi="Arial" w:cs="Arial"/>
+          <w:sz w:val="24"/>
+          <w:szCs w:val="24"/>
+        </w:rPr>
+        <w:t xml:space="preserve"> realizar</w:t>
+      </w:r>
+      <w:r>
+        <w:rPr>
+          <w:rFonts w:ascii="Arial" w:hAnsi="Arial" w:cs="Arial"/>
+          <w:sz w:val="24"/>
+          <w:szCs w:val="24"/>
+        </w:rPr>
+        <w:t>,</w:t>
+      </w:r>
+      <w:r>
+        <w:rPr>
+          <w:rFonts w:ascii="Arial" w:hAnsi="Arial" w:cs="Arial"/>
+          <w:sz w:val="24"/>
+          <w:szCs w:val="24"/>
+        </w:rPr>
+        <w:t xml:space="preserve"> em duas</w:t>
+      </w:r>
+      <w:r>
+        <w:rPr>
+          <w:rFonts w:ascii="Arial" w:hAnsi="Arial" w:cs="Arial"/>
+          <w:sz w:val="24"/>
+          <w:szCs w:val="24"/>
+        </w:rPr>
+        <w:t xml:space="preserve"> e/ou</w:t>
+      </w:r>
+      <w:r>
+        <w:rPr>
+          <w:rFonts w:ascii="Arial" w:hAnsi="Arial" w:cs="Arial"/>
+          <w:sz w:val="24"/>
+          <w:szCs w:val="24"/>
+        </w:rPr>
+        <w:t xml:space="preserve"> três dimensões</w:t>
+      </w:r>
+      <w:r>
+        <w:rPr>
+          <w:rFonts w:ascii="Arial" w:hAnsi="Arial" w:cs="Arial"/>
+          <w:sz w:val="24"/>
+          <w:szCs w:val="24"/>
+        </w:rPr>
+        <w:t xml:space="preserve"> </w:t>
+      </w:r>
+      <w:r>
+        <w:rPr>
+          <w:rFonts w:ascii="Arial" w:hAnsi="Arial" w:cs="Arial"/>
+          <w:sz w:val="24"/>
+          <w:szCs w:val="24"/>
+        </w:rPr>
+        <w:t xml:space="preserve">o resultado prático dessa fórmula, </w:t>
+      </w:r>
+      <w:r>
+        <w:rPr>
+          <w:rFonts w:ascii="Arial" w:hAnsi="Arial" w:cs="Arial"/>
+          <w:sz w:val="24"/>
+          <w:szCs w:val="24"/>
+        </w:rPr>
+        <w:t>usar image</w:t>
+      </w:r>
+      <w:r>
+        <w:rPr>
+          <w:rFonts w:ascii="Arial" w:hAnsi="Arial" w:cs="Arial"/>
+          <w:sz w:val="24"/>
+          <w:szCs w:val="24"/>
+        </w:rPr>
+        <w:t>ns</w:t>
+      </w:r>
+      <w:r>
+        <w:rPr>
+          <w:rFonts w:ascii="Arial" w:hAnsi="Arial" w:cs="Arial"/>
+          <w:sz w:val="24"/>
+          <w:szCs w:val="24"/>
+        </w:rPr>
+        <w:t xml:space="preserve"> com extensão PNG</w:t>
+      </w:r>
+      <w:r>
+        <w:rPr>
+          <w:rFonts w:ascii="Arial" w:hAnsi="Arial" w:cs="Arial"/>
+          <w:sz w:val="24"/>
+          <w:szCs w:val="24"/>
+        </w:rPr>
+        <w:t xml:space="preserve"> (</w:t>
+      </w:r>
+      <w:proofErr w:type="spellStart"/>
+      <w:r>
+        <w:rPr>
+          <w:rFonts w:ascii="Arial" w:hAnsi="Arial" w:cs="Arial"/>
+          <w:sz w:val="24"/>
+          <w:szCs w:val="24"/>
+        </w:rPr>
+        <w:t>Portable</w:t>
+      </w:r>
+      <w:proofErr w:type="spellEnd"/>
+      <w:r>
+        <w:rPr>
+          <w:rFonts w:ascii="Arial" w:hAnsi="Arial" w:cs="Arial"/>
+          <w:sz w:val="24"/>
+          <w:szCs w:val="24"/>
+        </w:rPr>
+        <w:t xml:space="preserve"> Network </w:t>
+      </w:r>
+      <w:proofErr w:type="spellStart"/>
+      <w:r>
+        <w:rPr>
+          <w:rFonts w:ascii="Arial" w:hAnsi="Arial" w:cs="Arial"/>
+          <w:sz w:val="24"/>
+          <w:szCs w:val="24"/>
+        </w:rPr>
+        <w:t>Graphic</w:t>
+      </w:r>
+      <w:proofErr w:type="spellEnd"/>
+      <w:r>
+        <w:rPr>
+          <w:rFonts w:ascii="Arial" w:hAnsi="Arial" w:cs="Arial"/>
+          <w:sz w:val="24"/>
+          <w:szCs w:val="24"/>
+        </w:rPr>
+        <w:t xml:space="preserve">) para </w:t>
+      </w:r>
+      <w:r>
+        <w:rPr>
+          <w:rFonts w:ascii="Arial" w:hAnsi="Arial" w:cs="Arial"/>
+          <w:sz w:val="24"/>
+          <w:szCs w:val="24"/>
+        </w:rPr>
+        <w:t>o software</w:t>
+      </w:r>
+      <w:r>
+        <w:rPr>
+          <w:rFonts w:ascii="Arial" w:hAnsi="Arial" w:cs="Arial"/>
+          <w:sz w:val="24"/>
+          <w:szCs w:val="24"/>
+        </w:rPr>
+        <w:t xml:space="preserve"> </w:t>
+      </w:r>
+      <w:r>
+        <w:rPr>
+          <w:rFonts w:ascii="Arial" w:hAnsi="Arial" w:cs="Arial"/>
+          <w:sz w:val="24"/>
+          <w:szCs w:val="24"/>
+        </w:rPr>
+        <w:t>ler a fórmula que estiver na imagem (se existir alguma</w:t>
+      </w:r>
+      <w:r>
+        <w:rPr>
+          <w:rFonts w:ascii="Arial" w:hAnsi="Arial" w:cs="Arial"/>
+          <w:sz w:val="24"/>
+          <w:szCs w:val="24"/>
+        </w:rPr>
+        <w:t xml:space="preserve"> na imagem</w:t>
+      </w:r>
+      <w:r>
+        <w:rPr>
+          <w:rFonts w:ascii="Arial" w:hAnsi="Arial" w:cs="Arial"/>
+          <w:sz w:val="24"/>
+          <w:szCs w:val="24"/>
+        </w:rPr>
+        <w:t>)</w:t>
+      </w:r>
+      <w:r>
+        <w:rPr>
+          <w:rFonts w:ascii="Arial" w:hAnsi="Arial" w:cs="Arial"/>
+          <w:sz w:val="24"/>
+          <w:szCs w:val="24"/>
+        </w:rPr>
+        <w:t xml:space="preserve"> e por final o usuário</w:t>
+      </w:r>
+      <w:r>
+        <w:rPr>
+          <w:rFonts w:ascii="Arial" w:hAnsi="Arial" w:cs="Arial"/>
+          <w:sz w:val="24"/>
+          <w:szCs w:val="24"/>
+        </w:rPr>
+        <w:t xml:space="preserve"> </w:t>
+      </w:r>
+      <w:r>
+        <w:rPr>
+          <w:rFonts w:ascii="Arial" w:hAnsi="Arial" w:cs="Arial"/>
+          <w:sz w:val="24"/>
+          <w:szCs w:val="24"/>
+        </w:rPr>
+        <w:t>tem a opção de praticar com exercícios do próprio software</w:t>
+      </w:r>
+      <w:r>
+        <w:rPr>
+          <w:rFonts w:ascii="Arial" w:hAnsi="Arial" w:cs="Arial"/>
+          <w:sz w:val="24"/>
+          <w:szCs w:val="24"/>
+        </w:rPr>
+        <w:t>.</w:t>
+      </w:r>
+    </w:p>
+    <w:p>
+      <w:pPr>
         <w:jc w:val="both"/>
         <w:rPr>
           <w:rFonts w:ascii="Arial" w:hAnsi="Arial" w:cs="Arial"/>
           <w:sz w:val="24"/>
           <w:szCs w:val="24"/>
-          <w:highlight w:val="yellow"/>
-        </w:rPr>
-      </w:pPr>
-      <w:proofErr w:type="spellStart"/>
-      <w:r>
-        <w:rPr>
-          <w:rFonts w:ascii="Arial" w:hAnsi="Arial" w:cs="Arial"/>
-          <w:sz w:val="24"/>
-          <w:szCs w:val="24"/>
-          <w:highlight w:val="yellow"/>
-        </w:rPr>
-        <w:t>Vanilda</w:t>
-      </w:r>
-      <w:proofErr w:type="spellEnd"/>
-      <w:r>
-        <w:rPr>
-          <w:rFonts w:ascii="Arial" w:hAnsi="Arial" w:cs="Arial"/>
-          <w:sz w:val="24"/>
-          <w:szCs w:val="24"/>
-          <w:highlight w:val="yellow"/>
-        </w:rPr>
-        <w:t xml:space="preserve"> Loureiro </w:t>
-      </w:r>
-      <w:r>
-        <w:rPr>
-          <w:rFonts w:ascii="Arial" w:hAnsi="Arial" w:cs="Arial"/>
-          <w:sz w:val="24"/>
-          <w:szCs w:val="24"/>
-          <w:highlight w:val="yellow"/>
-          <w:shd w:val="clear" w:color="auto" w:fill="FFFFFF"/>
-        </w:rPr>
-        <w:t>(Graduação em Física, graduação em Licenciatura Plena em Matemática, especialização em Matemática e mestrado em Matemática) (2013)</w:t>
-      </w:r>
-    </w:p>
-    <w:p>
-      <w:pPr>
-        <w:spacing w:after="0" w:line="360" w:lineRule="auto"/>
-        <w:jc w:val="both"/>
-        <w:rPr>
-          <w:rStyle w:val="ui-provider"/>
-          <w:rFonts w:ascii="Arial" w:hAnsi="Arial" w:cs="Arial"/>
-          <w:sz w:val="24"/>
-          <w:szCs w:val="24"/>
-          <w:highlight w:val="yellow"/>
-        </w:rPr>
-      </w:pPr>
-      <w:r>
-        <w:rPr>
-          <w:rStyle w:val="ui-provider"/>
-          <w:rFonts w:ascii="Arial" w:hAnsi="Arial" w:cs="Arial"/>
-          <w:sz w:val="24"/>
-          <w:szCs w:val="24"/>
-          <w:highlight w:val="yellow"/>
-        </w:rPr>
-        <w:t>A dissertação investiga as dificuldades dos alunos do Ensino Médio na aprendizagem da Matemática, buscando entender suas opiniões sobre o problema. Explora a influência da motivação e da resolução de problemas no processo de ensino-aprendizagem. Utilizando pesquisa qualitativa e questionários, os alunos destacam a falta de base em Matemática no Ensino Fundamental e a necessidade de mudanças nos métodos de ensino, além da utilização de recursos alternativos e situações da vida cotidiana. Recomenda a realização de estudos não apenas no Ensino Médio, mas também no Ensino Fundamental, para compreender melhor o problema.</w:t>
-      </w:r>
-    </w:p>
-    <w:p>
-      <w:pPr>
-        <w:spacing w:after="0" w:line="360" w:lineRule="auto"/>
-        <w:rPr>
-          <w:rFonts w:ascii="Arial" w:hAnsi="Arial" w:cs="Arial"/>
-          <w:sz w:val="24"/>
-          <w:szCs w:val="24"/>
-          <w:highlight w:val="yellow"/>
-        </w:rPr>
-      </w:pPr>
-    </w:p>
-    <w:p>
-      <w:pPr>
-        <w:spacing w:after="0" w:line="360" w:lineRule="auto"/>
-        <w:jc w:val="both"/>
-        <w:rPr>
-          <w:rFonts w:ascii="Arial" w:hAnsi="Arial" w:cs="Arial"/>
-          <w:sz w:val="24"/>
-          <w:szCs w:val="24"/>
-          <w:highlight w:val="yellow"/>
-        </w:rPr>
-      </w:pPr>
-      <w:proofErr w:type="spellStart"/>
-      <w:r>
-        <w:rPr>
-          <w:rFonts w:ascii="Arial" w:hAnsi="Arial" w:cs="Arial"/>
-          <w:sz w:val="24"/>
-          <w:szCs w:val="24"/>
-          <w:highlight w:val="yellow"/>
-        </w:rPr>
-        <w:t>Josiel</w:t>
-      </w:r>
-      <w:proofErr w:type="spellEnd"/>
-      <w:r>
-        <w:rPr>
-          <w:rFonts w:ascii="Arial" w:hAnsi="Arial" w:cs="Arial"/>
-          <w:sz w:val="24"/>
-          <w:szCs w:val="24"/>
-          <w:highlight w:val="yellow"/>
-        </w:rPr>
-        <w:t xml:space="preserve"> Almeida Santos (Graduação em Matemática) Kleber Vieira França (Graduação em Matemática) Lúcia S. B. dos Santos (Graduação em Matemática) (2007)</w:t>
-      </w:r>
-    </w:p>
-    <w:p>
-      <w:pPr>
-        <w:spacing w:after="0" w:line="360" w:lineRule="auto"/>
-        <w:jc w:val="both"/>
-        <w:rPr>
-          <w:rFonts w:ascii="Arial" w:hAnsi="Arial" w:cs="Arial"/>
-          <w:sz w:val="24"/>
-          <w:szCs w:val="24"/>
-          <w:highlight w:val="yellow"/>
-        </w:rPr>
-      </w:pPr>
-      <w:r>
-        <w:rPr>
-          <w:rStyle w:val="ui-provider"/>
-          <w:rFonts w:ascii="Arial" w:hAnsi="Arial" w:cs="Arial"/>
-          <w:sz w:val="24"/>
-          <w:szCs w:val="24"/>
-          <w:highlight w:val="yellow"/>
-        </w:rPr>
-        <w:t xml:space="preserve">O trabalho descreve a evolução do ensino da Matemática ao longo do tempo e destaca sua importância para uma melhor compreensão das causas e dificuldades na aprendizagem da disciplina. Enfatiza que, embora aprender Matemática seja </w:t>
-      </w:r>
-      <w:r>
-        <w:rPr>
-          <w:rStyle w:val="ui-provider"/>
-          <w:rFonts w:ascii="Arial" w:hAnsi="Arial" w:cs="Arial"/>
-          <w:sz w:val="24"/>
-          <w:szCs w:val="24"/>
-          <w:highlight w:val="yellow"/>
-        </w:rPr>
-        <w:lastRenderedPageBreak/>
-        <w:t>desafiador, é essencial inovar o ensino para demonstrar sua relevância no dia-a-dia. Destaca o papel fundamental do professor na mediação do aprendizado, promovendo reflexão e raciocínio lógico nos alunos. Conclui que o ensino de Matemática deve estimular a capacidade de investigação lógica do aluno e seu raciocínio, contribuindo para o desenvolvimento do pensamento crítico e criativo, com foco nas aplicações tecnológicas e no progresso social.</w:t>
-      </w:r>
-    </w:p>
-    <w:p>
-      <w:pPr>
-        <w:spacing w:after="0" w:line="360" w:lineRule="auto"/>
-        <w:rPr>
-          <w:rFonts w:ascii="Arial" w:hAnsi="Arial" w:cs="Arial"/>
-          <w:sz w:val="24"/>
-          <w:szCs w:val="24"/>
-          <w:highlight w:val="yellow"/>
-        </w:rPr>
-      </w:pPr>
-    </w:p>
-    <w:p>
-      <w:pPr>
-        <w:spacing w:after="0" w:line="360" w:lineRule="auto"/>
-        <w:jc w:val="both"/>
-        <w:rPr>
-          <w:rFonts w:ascii="Arial" w:hAnsi="Arial" w:cs="Arial"/>
-          <w:sz w:val="24"/>
-          <w:szCs w:val="24"/>
-          <w:highlight w:val="yellow"/>
-        </w:rPr>
-      </w:pPr>
-      <w:r>
-        <w:rPr>
-          <w:rFonts w:ascii="Arial" w:hAnsi="Arial" w:cs="Arial"/>
-          <w:sz w:val="24"/>
-          <w:szCs w:val="24"/>
-          <w:highlight w:val="yellow"/>
-        </w:rPr>
-        <w:t xml:space="preserve">Katia </w:t>
-      </w:r>
-      <w:proofErr w:type="spellStart"/>
-      <w:r>
-        <w:rPr>
-          <w:rFonts w:ascii="Arial" w:hAnsi="Arial" w:cs="Arial"/>
-          <w:sz w:val="24"/>
-          <w:szCs w:val="24"/>
-          <w:highlight w:val="yellow"/>
-        </w:rPr>
-        <w:t>Henn</w:t>
-      </w:r>
-      <w:proofErr w:type="spellEnd"/>
-      <w:r>
-        <w:rPr>
-          <w:rFonts w:ascii="Arial" w:hAnsi="Arial" w:cs="Arial"/>
-          <w:sz w:val="24"/>
-          <w:szCs w:val="24"/>
-          <w:highlight w:val="yellow"/>
-        </w:rPr>
-        <w:t xml:space="preserve"> Gil (</w:t>
-      </w:r>
-      <w:r>
-        <w:rPr>
-          <w:rFonts w:ascii="Arial" w:hAnsi="Arial" w:cs="Arial"/>
-          <w:sz w:val="24"/>
-          <w:szCs w:val="24"/>
-          <w:highlight w:val="yellow"/>
-          <w:shd w:val="clear" w:color="auto" w:fill="FFFFFF"/>
-        </w:rPr>
-        <w:t>Graduação em Ciências Lic. Plena Habilitação em Matemática</w:t>
-      </w:r>
-      <w:r>
-        <w:rPr>
-          <w:rFonts w:ascii="Arial" w:hAnsi="Arial" w:cs="Arial"/>
-          <w:sz w:val="24"/>
-          <w:szCs w:val="24"/>
-          <w:highlight w:val="yellow"/>
-        </w:rPr>
-        <w:t>) (2008)</w:t>
-      </w:r>
-    </w:p>
-    <w:p>
-      <w:pPr>
-        <w:spacing w:after="0" w:line="360" w:lineRule="auto"/>
-        <w:jc w:val="both"/>
-        <w:rPr>
-          <w:rStyle w:val="ui-provider"/>
-          <w:rFonts w:ascii="Arial" w:hAnsi="Arial" w:cs="Arial"/>
-          <w:sz w:val="24"/>
-          <w:szCs w:val="24"/>
-        </w:rPr>
-      </w:pPr>
-      <w:r>
-        <w:rPr>
-          <w:rStyle w:val="ui-provider"/>
-          <w:rFonts w:ascii="Arial" w:hAnsi="Arial" w:cs="Arial"/>
-          <w:sz w:val="24"/>
-          <w:szCs w:val="24"/>
-          <w:highlight w:val="yellow"/>
-        </w:rPr>
-        <w:t>A pesquisa qualitativa de estudo de caso investigou como diferentes concepções de Lógica estão inseridas na prática docente de um grupo de professores de Matemática do Ensino Médio. Foram entrevistados seis professores, e materiais de apoio pedagógico foram analisados. Os objetivos incluíram identificar as concepções de Lógica dos professores, compreender sua presença na prática pedagógica e identificar as concepções presentes nos materiais de apoio. Os resultados mostraram que os professores têm dificuldade em definir lógica, percebem sua presença na prática docente e utilizam-na em diversas situações de ensino. As concepções de Lógica presentes nos materiais foram identificadas, mas os professores não as reconheceram explicitamente.</w:t>
-      </w:r>
-      <w:r>
-        <w:rPr>
-          <w:rStyle w:val="ui-provider"/>
-          <w:rFonts w:ascii="Arial" w:hAnsi="Arial" w:cs="Arial"/>
-          <w:sz w:val="24"/>
-          <w:szCs w:val="24"/>
-          <w:highlight w:val="yellow"/>
-        </w:rPr>
-        <w:t>]</w:t>
-      </w:r>
-    </w:p>
-    <w:p>
-      <w:pPr>
-        <w:rPr>
-          <w:rFonts w:ascii="Arial" w:hAnsi="Arial" w:cs="Arial"/>
-          <w:sz w:val="24"/>
-          <w:szCs w:val="24"/>
-        </w:rPr>
-      </w:pPr>
-      <w:r>
-        <w:rPr>
-          <w:rFonts w:ascii="Arial" w:hAnsi="Arial" w:cs="Arial"/>
-          <w:sz w:val="24"/>
-          <w:szCs w:val="24"/>
-        </w:rPr>
-        <w:br w:type="page"/>
-      </w:r>
-    </w:p>
-    <w:p>
-      <w:pPr>
-        <w:pStyle w:val="Ttulo1"/>
-      </w:pPr>
-      <w:r>
-        <w:lastRenderedPageBreak/>
-        <w:t xml:space="preserve">2 </w:t>
-      </w:r>
-      <w:r>
-        <w:t>DESENVOLVIMENTO</w:t>
-      </w:r>
-      <w:bookmarkEnd w:id="11"/>
-      <w:bookmarkEnd w:id="12"/>
-    </w:p>
-    <w:p>
-      <w:pPr>
-        <w:spacing w:after="0" w:line="360" w:lineRule="auto"/>
-        <w:rPr>
-          <w:rFonts w:ascii="Arial" w:hAnsi="Arial" w:cs="Arial"/>
-          <w:sz w:val="24"/>
-          <w:szCs w:val="24"/>
-        </w:rPr>
-      </w:pPr>
-    </w:p>
-    <w:p>
-      <w:pPr>
-        <w:pStyle w:val="Ttulo2"/>
-      </w:pPr>
-      <w:bookmarkStart w:id="13" w:name="_Toc176355755"/>
-      <w:bookmarkStart w:id="14" w:name="_Toc178598542"/>
-      <w:r>
-        <w:t xml:space="preserve">2.1 </w:t>
-      </w:r>
-      <w:r>
-        <w:t>Tecnologia</w:t>
-      </w:r>
-      <w:bookmarkEnd w:id="13"/>
-      <w:bookmarkEnd w:id="14"/>
-      <w:r>
-        <w:t>s</w:t>
-      </w:r>
-    </w:p>
-    <w:p>
-      <w:pPr>
-        <w:spacing w:after="0" w:line="360" w:lineRule="auto"/>
-        <w:jc w:val="both"/>
-        <w:rPr>
-          <w:rFonts w:ascii="Arial" w:hAnsi="Arial" w:cs="Arial"/>
-          <w:sz w:val="24"/>
-          <w:szCs w:val="24"/>
-        </w:rPr>
-      </w:pPr>
-    </w:p>
-    <w:p>
-      <w:pPr>
-        <w:spacing w:after="0" w:line="360" w:lineRule="auto"/>
-        <w:jc w:val="both"/>
-        <w:rPr>
-          <w:rFonts w:ascii="Arial" w:hAnsi="Arial" w:cs="Arial"/>
-          <w:sz w:val="24"/>
-          <w:szCs w:val="24"/>
-        </w:rPr>
-      </w:pPr>
-      <w:r>
-        <w:rPr>
-          <w:rFonts w:ascii="Arial" w:hAnsi="Arial" w:cs="Arial"/>
-          <w:sz w:val="24"/>
-          <w:szCs w:val="24"/>
-        </w:rPr>
-        <w:t>A</w:t>
-      </w:r>
-      <w:r>
-        <w:rPr>
-          <w:rFonts w:ascii="Arial" w:hAnsi="Arial" w:cs="Arial"/>
-          <w:sz w:val="24"/>
-          <w:szCs w:val="24"/>
-        </w:rPr>
-        <w:t xml:space="preserve"> tecnologia principal utilizada no projeto foi </w:t>
-      </w:r>
-      <w:r>
-        <w:rPr>
-          <w:rFonts w:ascii="Arial" w:hAnsi="Arial" w:cs="Arial"/>
-          <w:sz w:val="24"/>
-          <w:szCs w:val="24"/>
-        </w:rPr>
-        <w:t xml:space="preserve">a </w:t>
-      </w:r>
-      <w:r>
-        <w:rPr>
-          <w:rFonts w:ascii="Arial" w:hAnsi="Arial" w:cs="Arial"/>
-          <w:sz w:val="24"/>
-          <w:szCs w:val="24"/>
-          <w:u w:val="single"/>
-        </w:rPr>
-        <w:t>Three.js</w:t>
-      </w:r>
-      <w:r>
-        <w:rPr>
-          <w:rFonts w:ascii="Arial" w:hAnsi="Arial" w:cs="Arial"/>
-          <w:sz w:val="24"/>
-          <w:szCs w:val="24"/>
-        </w:rPr>
-        <w:t>,</w:t>
-      </w:r>
-      <w:r>
-        <w:rPr>
-          <w:rFonts w:ascii="Arial" w:hAnsi="Arial" w:cs="Arial"/>
-          <w:sz w:val="24"/>
-          <w:szCs w:val="24"/>
-        </w:rPr>
-        <w:t xml:space="preserve"> uma biblioteca </w:t>
-      </w:r>
-      <w:proofErr w:type="spellStart"/>
-      <w:r>
-        <w:rPr>
-          <w:rFonts w:ascii="Arial" w:hAnsi="Arial" w:cs="Arial"/>
-          <w:sz w:val="24"/>
-          <w:szCs w:val="24"/>
-        </w:rPr>
-        <w:t>JavaScript</w:t>
-      </w:r>
-      <w:proofErr w:type="spellEnd"/>
-      <w:r>
-        <w:rPr>
-          <w:rFonts w:ascii="Arial" w:hAnsi="Arial" w:cs="Arial"/>
-          <w:sz w:val="24"/>
-          <w:szCs w:val="24"/>
-        </w:rPr>
-        <w:t xml:space="preserve"> </w:t>
-      </w:r>
-      <w:r>
-        <w:rPr>
-          <w:rFonts w:ascii="Arial" w:hAnsi="Arial" w:cs="Arial"/>
-          <w:sz w:val="24"/>
-          <w:szCs w:val="24"/>
-        </w:rPr>
-        <w:t>para criação de</w:t>
-      </w:r>
-      <w:r>
-        <w:rPr>
-          <w:rFonts w:ascii="Arial" w:hAnsi="Arial" w:cs="Arial"/>
-          <w:sz w:val="24"/>
-          <w:szCs w:val="24"/>
-        </w:rPr>
-        <w:t xml:space="preserve"> gráficos 3D no navegador usando </w:t>
-      </w:r>
-      <w:r>
-        <w:rPr>
-          <w:rFonts w:ascii="Arial" w:hAnsi="Arial" w:cs="Arial"/>
-          <w:sz w:val="24"/>
-          <w:szCs w:val="24"/>
-        </w:rPr>
-        <w:t>uma API (</w:t>
-      </w:r>
-      <w:proofErr w:type="spellStart"/>
-      <w:r>
-        <w:rPr>
-          <w:rFonts w:ascii="Arial" w:hAnsi="Arial" w:cs="Arial"/>
-          <w:sz w:val="24"/>
-          <w:szCs w:val="24"/>
-        </w:rPr>
-        <w:t>Application</w:t>
-      </w:r>
-      <w:proofErr w:type="spellEnd"/>
-      <w:r>
-        <w:rPr>
-          <w:rFonts w:ascii="Arial" w:hAnsi="Arial" w:cs="Arial"/>
-          <w:sz w:val="24"/>
-          <w:szCs w:val="24"/>
-        </w:rPr>
-        <w:t xml:space="preserve"> </w:t>
-      </w:r>
-      <w:proofErr w:type="spellStart"/>
-      <w:r>
-        <w:rPr>
-          <w:rFonts w:ascii="Arial" w:hAnsi="Arial" w:cs="Arial"/>
-          <w:sz w:val="24"/>
-          <w:szCs w:val="24"/>
-        </w:rPr>
-        <w:t>Programming</w:t>
-      </w:r>
-      <w:proofErr w:type="spellEnd"/>
-      <w:r>
-        <w:rPr>
-          <w:rFonts w:ascii="Arial" w:hAnsi="Arial" w:cs="Arial"/>
-          <w:sz w:val="24"/>
-          <w:szCs w:val="24"/>
-        </w:rPr>
-        <w:t xml:space="preserve"> Interface</w:t>
-      </w:r>
-      <w:r>
-        <w:rPr>
-          <w:rFonts w:ascii="Arial" w:hAnsi="Arial" w:cs="Arial"/>
-          <w:sz w:val="24"/>
-          <w:szCs w:val="24"/>
-        </w:rPr>
-        <w:t xml:space="preserve">) </w:t>
-      </w:r>
-      <w:proofErr w:type="spellStart"/>
-      <w:r>
-        <w:rPr>
-          <w:rFonts w:ascii="Arial" w:hAnsi="Arial" w:cs="Arial"/>
-          <w:sz w:val="24"/>
-          <w:szCs w:val="24"/>
-        </w:rPr>
-        <w:t>JavaScript</w:t>
-      </w:r>
-      <w:proofErr w:type="spellEnd"/>
-      <w:r>
-        <w:rPr>
-          <w:rFonts w:ascii="Arial" w:hAnsi="Arial" w:cs="Arial"/>
-          <w:sz w:val="24"/>
-          <w:szCs w:val="24"/>
-        </w:rPr>
-        <w:t xml:space="preserve"> chamada</w:t>
-      </w:r>
-      <w:r>
-        <w:rPr>
-          <w:rFonts w:ascii="Arial" w:hAnsi="Arial" w:cs="Arial"/>
-          <w:sz w:val="24"/>
-          <w:szCs w:val="24"/>
-        </w:rPr>
-        <w:t xml:space="preserve"> </w:t>
-      </w:r>
-      <w:proofErr w:type="spellStart"/>
-      <w:r>
-        <w:rPr>
-          <w:rFonts w:ascii="Arial" w:hAnsi="Arial" w:cs="Arial"/>
-          <w:sz w:val="24"/>
-          <w:szCs w:val="24"/>
-        </w:rPr>
-        <w:t>Web</w:t>
-      </w:r>
-      <w:r>
-        <w:rPr>
-          <w:rFonts w:ascii="Arial" w:hAnsi="Arial" w:cs="Arial"/>
-          <w:sz w:val="24"/>
-          <w:szCs w:val="24"/>
-        </w:rPr>
-        <w:t>GL</w:t>
-      </w:r>
-      <w:proofErr w:type="spellEnd"/>
-      <w:r>
-        <w:rPr>
-          <w:rFonts w:ascii="Arial" w:hAnsi="Arial" w:cs="Arial"/>
-          <w:sz w:val="24"/>
-          <w:szCs w:val="24"/>
-        </w:rPr>
-        <w:t xml:space="preserve"> (Web </w:t>
-      </w:r>
-      <w:proofErr w:type="spellStart"/>
-      <w:r>
-        <w:rPr>
-          <w:rFonts w:ascii="Arial" w:hAnsi="Arial" w:cs="Arial"/>
-          <w:sz w:val="24"/>
-          <w:szCs w:val="24"/>
-        </w:rPr>
-        <w:t>Graphics</w:t>
-      </w:r>
-      <w:proofErr w:type="spellEnd"/>
-      <w:r>
-        <w:rPr>
-          <w:rFonts w:ascii="Arial" w:hAnsi="Arial" w:cs="Arial"/>
-          <w:sz w:val="24"/>
-          <w:szCs w:val="24"/>
-        </w:rPr>
-        <w:t xml:space="preserve"> </w:t>
-      </w:r>
-      <w:r>
-        <w:rPr>
-          <w:rFonts w:ascii="Arial" w:hAnsi="Arial" w:cs="Arial"/>
-          <w:sz w:val="24"/>
-          <w:szCs w:val="24"/>
-        </w:rPr>
-        <w:t>Library)</w:t>
-      </w:r>
-      <w:r>
-        <w:rPr>
-          <w:rFonts w:ascii="Arial" w:hAnsi="Arial" w:cs="Arial"/>
-          <w:sz w:val="24"/>
-          <w:szCs w:val="24"/>
-        </w:rPr>
-        <w:t xml:space="preserve">, essa API permite o navegador </w:t>
-      </w:r>
-      <w:proofErr w:type="spellStart"/>
-      <w:r>
-        <w:rPr>
-          <w:rFonts w:ascii="Arial" w:hAnsi="Arial" w:cs="Arial"/>
-          <w:sz w:val="24"/>
-          <w:szCs w:val="24"/>
-        </w:rPr>
-        <w:t>renderizar</w:t>
-      </w:r>
-      <w:proofErr w:type="spellEnd"/>
-      <w:r>
-        <w:rPr>
-          <w:rFonts w:ascii="Arial" w:hAnsi="Arial" w:cs="Arial"/>
-          <w:sz w:val="24"/>
-          <w:szCs w:val="24"/>
-        </w:rPr>
-        <w:t xml:space="preserve"> gráficos 2D e 3D sem uso de plugins</w:t>
-      </w:r>
-      <w:r>
-        <w:rPr>
-          <w:rFonts w:ascii="Arial" w:hAnsi="Arial" w:cs="Arial"/>
-          <w:sz w:val="24"/>
-          <w:szCs w:val="24"/>
-        </w:rPr>
-        <w:t>.</w:t>
-      </w:r>
-      <w:r>
-        <w:rPr>
-          <w:rFonts w:ascii="Arial" w:hAnsi="Arial" w:cs="Arial"/>
-          <w:sz w:val="24"/>
-          <w:szCs w:val="24"/>
-        </w:rPr>
-        <w:t xml:space="preserve"> </w:t>
-      </w:r>
-    </w:p>
-    <w:p>
-      <w:pPr>
-        <w:spacing w:after="0" w:line="360" w:lineRule="auto"/>
-        <w:jc w:val="both"/>
-        <w:rPr>
-          <w:rFonts w:ascii="Arial" w:hAnsi="Arial" w:cs="Arial"/>
-          <w:sz w:val="24"/>
-          <w:szCs w:val="24"/>
-        </w:rPr>
-      </w:pPr>
-      <w:r>
-        <w:rPr>
-          <w:rFonts w:ascii="Arial" w:hAnsi="Arial" w:cs="Arial"/>
-          <w:sz w:val="24"/>
-          <w:szCs w:val="24"/>
-          <w:highlight w:val="yellow"/>
-        </w:rPr>
-        <w:t>[Mencionar</w:t>
-      </w:r>
-      <w:r>
-        <w:rPr>
-          <w:rFonts w:ascii="Arial" w:hAnsi="Arial" w:cs="Arial"/>
-          <w:sz w:val="24"/>
-          <w:szCs w:val="24"/>
-          <w:highlight w:val="yellow"/>
-        </w:rPr>
-        <w:t xml:space="preserve"> (mesmo que com um parágrafo simples de uma linha)</w:t>
-      </w:r>
-      <w:r>
-        <w:rPr>
-          <w:rFonts w:ascii="Arial" w:hAnsi="Arial" w:cs="Arial"/>
-          <w:sz w:val="24"/>
-          <w:szCs w:val="24"/>
-          <w:highlight w:val="yellow"/>
-        </w:rPr>
-        <w:t xml:space="preserve"> TODAS as tecnologias utilizadas: Three.js;</w:t>
-      </w:r>
-      <w:r>
-        <w:rPr>
-          <w:rFonts w:ascii="Arial" w:hAnsi="Arial" w:cs="Arial"/>
-          <w:sz w:val="24"/>
-          <w:szCs w:val="24"/>
-          <w:highlight w:val="yellow"/>
-        </w:rPr>
-        <w:t xml:space="preserve"> </w:t>
-      </w:r>
-      <w:proofErr w:type="spellStart"/>
-      <w:r>
-        <w:rPr>
-          <w:rFonts w:ascii="Arial" w:hAnsi="Arial" w:cs="Arial"/>
-          <w:sz w:val="24"/>
-          <w:szCs w:val="24"/>
-          <w:highlight w:val="yellow"/>
-        </w:rPr>
-        <w:t>Github</w:t>
-      </w:r>
-      <w:proofErr w:type="spellEnd"/>
-      <w:r>
-        <w:rPr>
-          <w:rFonts w:ascii="Arial" w:hAnsi="Arial" w:cs="Arial"/>
-          <w:sz w:val="24"/>
-          <w:szCs w:val="24"/>
-          <w:highlight w:val="yellow"/>
-        </w:rPr>
-        <w:t xml:space="preserve"> e </w:t>
-      </w:r>
-      <w:proofErr w:type="spellStart"/>
-      <w:r>
-        <w:rPr>
-          <w:rFonts w:ascii="Arial" w:hAnsi="Arial" w:cs="Arial"/>
-          <w:sz w:val="24"/>
-          <w:szCs w:val="24"/>
-          <w:highlight w:val="yellow"/>
-        </w:rPr>
-        <w:t>Gitbash</w:t>
-      </w:r>
-      <w:proofErr w:type="spellEnd"/>
-      <w:r>
-        <w:rPr>
-          <w:rFonts w:ascii="Arial" w:hAnsi="Arial" w:cs="Arial"/>
-          <w:sz w:val="24"/>
-          <w:szCs w:val="24"/>
-          <w:highlight w:val="yellow"/>
-        </w:rPr>
-        <w:t xml:space="preserve">; </w:t>
-      </w:r>
-      <w:proofErr w:type="spellStart"/>
-      <w:r>
-        <w:rPr>
-          <w:rFonts w:ascii="Arial" w:hAnsi="Arial" w:cs="Arial"/>
-          <w:sz w:val="24"/>
-          <w:szCs w:val="24"/>
-          <w:highlight w:val="yellow"/>
-        </w:rPr>
-        <w:t>Selenium</w:t>
-      </w:r>
-      <w:proofErr w:type="spellEnd"/>
-      <w:r>
-        <w:rPr>
-          <w:rFonts w:ascii="Arial" w:hAnsi="Arial" w:cs="Arial"/>
-          <w:sz w:val="24"/>
-          <w:szCs w:val="24"/>
-          <w:highlight w:val="yellow"/>
-        </w:rPr>
-        <w:t xml:space="preserve">; Visual Studio </w:t>
-      </w:r>
-      <w:proofErr w:type="spellStart"/>
-      <w:r>
-        <w:rPr>
-          <w:rFonts w:ascii="Arial" w:hAnsi="Arial" w:cs="Arial"/>
-          <w:sz w:val="24"/>
-          <w:szCs w:val="24"/>
-          <w:highlight w:val="yellow"/>
-        </w:rPr>
-        <w:t>Code</w:t>
-      </w:r>
-      <w:proofErr w:type="spellEnd"/>
-      <w:r>
-        <w:rPr>
-          <w:rFonts w:ascii="Arial" w:hAnsi="Arial" w:cs="Arial"/>
-          <w:sz w:val="24"/>
-          <w:szCs w:val="24"/>
-          <w:highlight w:val="yellow"/>
-        </w:rPr>
-        <w:t xml:space="preserve">; </w:t>
-      </w:r>
-      <w:proofErr w:type="spellStart"/>
-      <w:r>
-        <w:rPr>
-          <w:rFonts w:ascii="Arial" w:hAnsi="Arial" w:cs="Arial"/>
-          <w:sz w:val="24"/>
-          <w:szCs w:val="24"/>
-          <w:highlight w:val="yellow"/>
-        </w:rPr>
-        <w:t>JavaScript</w:t>
-      </w:r>
-      <w:proofErr w:type="spellEnd"/>
-      <w:r>
-        <w:rPr>
-          <w:rFonts w:ascii="Arial" w:hAnsi="Arial" w:cs="Arial"/>
-          <w:sz w:val="24"/>
-          <w:szCs w:val="24"/>
-          <w:highlight w:val="yellow"/>
-        </w:rPr>
-        <w:t xml:space="preserve">; </w:t>
-      </w:r>
-      <w:proofErr w:type="spellStart"/>
-      <w:r>
-        <w:rPr>
-          <w:rFonts w:ascii="Arial" w:hAnsi="Arial" w:cs="Arial"/>
-          <w:sz w:val="24"/>
-          <w:szCs w:val="24"/>
-          <w:highlight w:val="yellow"/>
-        </w:rPr>
-        <w:t>ChatGPT</w:t>
-      </w:r>
-      <w:proofErr w:type="spellEnd"/>
-      <w:r>
-        <w:rPr>
-          <w:rFonts w:ascii="Arial" w:hAnsi="Arial" w:cs="Arial"/>
-          <w:sz w:val="24"/>
-          <w:szCs w:val="24"/>
-          <w:highlight w:val="yellow"/>
-        </w:rPr>
-        <w:t xml:space="preserve"> para ajudar na criação de certos textos???;</w:t>
-      </w:r>
-      <w:r>
-        <w:rPr>
-          <w:rFonts w:ascii="Arial" w:hAnsi="Arial" w:cs="Arial"/>
-          <w:sz w:val="24"/>
-          <w:szCs w:val="24"/>
-          <w:highlight w:val="yellow"/>
-        </w:rPr>
-        <w:t>]</w:t>
-      </w:r>
-      <w:r>
-        <w:rPr>
-          <w:rFonts w:ascii="Arial" w:hAnsi="Arial" w:cs="Arial"/>
-          <w:sz w:val="24"/>
-          <w:szCs w:val="24"/>
-        </w:rPr>
-        <w:t xml:space="preserve"> </w:t>
-      </w:r>
-    </w:p>
-    <w:p>
-      <w:pPr>
-        <w:spacing w:after="0" w:line="360" w:lineRule="auto"/>
-        <w:jc w:val="both"/>
-        <w:rPr>
-          <w:rFonts w:ascii="Arial" w:hAnsi="Arial" w:cs="Arial"/>
-          <w:sz w:val="24"/>
-          <w:szCs w:val="24"/>
-        </w:rPr>
-      </w:pPr>
-    </w:p>
-    <w:p>
-      <w:pPr>
-        <w:pStyle w:val="Ttulo2"/>
-      </w:pPr>
-      <w:bookmarkStart w:id="15" w:name="_Toc176355757"/>
-      <w:bookmarkStart w:id="16" w:name="_Toc178598543"/>
+        </w:rPr>
+      </w:pPr>
+    </w:p>
+    <w:p>
+      <w:pPr>
+        <w:pStyle w:val="Ttulo3"/>
+      </w:pPr>
+      <w:bookmarkStart w:id="18" w:name="_Toc176355758"/>
+      <w:bookmarkStart w:id="19" w:name="_Toc178598544"/>
       <w:r>
         <w:t>2.</w:t>
       </w:r>
@@ -6234,358 +6178,6 @@
         <w:t>2</w:t>
       </w:r>
       <w:r>
-        <w:t xml:space="preserve"> </w:t>
-      </w:r>
-      <w:r>
-        <w:t>Funcionalidades</w:t>
-      </w:r>
-      <w:bookmarkEnd w:id="15"/>
-      <w:bookmarkEnd w:id="16"/>
-    </w:p>
-    <w:p>
-      <w:pPr>
-        <w:jc w:val="both"/>
-        <w:rPr>
-          <w:rFonts w:ascii="Arial" w:hAnsi="Arial" w:cs="Arial"/>
-          <w:sz w:val="24"/>
-          <w:szCs w:val="24"/>
-          <w:highlight w:val="yellow"/>
-        </w:rPr>
-      </w:pPr>
-    </w:p>
-    <w:p>
-      <w:pPr>
-        <w:jc w:val="both"/>
-        <w:rPr>
-          <w:rFonts w:ascii="Arial" w:hAnsi="Arial" w:cs="Arial"/>
-          <w:sz w:val="24"/>
-          <w:szCs w:val="24"/>
-        </w:rPr>
-      </w:pPr>
-      <w:r>
-        <w:rPr>
-          <w:rFonts w:ascii="Arial" w:hAnsi="Arial" w:cs="Arial"/>
-          <w:sz w:val="24"/>
-          <w:szCs w:val="24"/>
-        </w:rPr>
-        <w:t>As</w:t>
-      </w:r>
-      <w:r>
-        <w:rPr>
-          <w:rFonts w:ascii="Arial" w:hAnsi="Arial" w:cs="Arial"/>
-          <w:sz w:val="24"/>
-          <w:szCs w:val="24"/>
-        </w:rPr>
-        <w:t xml:space="preserve"> funcionalidades que </w:t>
-      </w:r>
-      <w:r>
-        <w:rPr>
-          <w:rFonts w:ascii="Arial" w:hAnsi="Arial" w:cs="Arial"/>
-          <w:sz w:val="24"/>
-          <w:szCs w:val="24"/>
-        </w:rPr>
-        <w:t>caracterizam</w:t>
-      </w:r>
-      <w:r>
-        <w:rPr>
-          <w:rFonts w:ascii="Arial" w:hAnsi="Arial" w:cs="Arial"/>
-          <w:sz w:val="24"/>
-          <w:szCs w:val="24"/>
-        </w:rPr>
-        <w:t xml:space="preserve"> o software</w:t>
-      </w:r>
-      <w:r>
-        <w:rPr>
-          <w:rFonts w:ascii="Arial" w:hAnsi="Arial" w:cs="Arial"/>
-          <w:sz w:val="24"/>
-          <w:szCs w:val="24"/>
-        </w:rPr>
-        <w:t xml:space="preserve"> </w:t>
-      </w:r>
-      <w:r>
-        <w:rPr>
-          <w:rFonts w:ascii="Arial" w:hAnsi="Arial" w:cs="Arial"/>
-          <w:sz w:val="24"/>
-          <w:szCs w:val="24"/>
-        </w:rPr>
-        <w:t xml:space="preserve">são </w:t>
-      </w:r>
-      <w:r>
-        <w:rPr>
-          <w:rFonts w:ascii="Arial" w:hAnsi="Arial" w:cs="Arial"/>
-          <w:sz w:val="24"/>
-          <w:szCs w:val="24"/>
-        </w:rPr>
-        <w:t>as</w:t>
-      </w:r>
-      <w:r>
-        <w:rPr>
-          <w:rFonts w:ascii="Arial" w:hAnsi="Arial" w:cs="Arial"/>
-          <w:sz w:val="24"/>
-          <w:szCs w:val="24"/>
-        </w:rPr>
-        <w:t xml:space="preserve"> de </w:t>
-      </w:r>
-      <w:r>
-        <w:rPr>
-          <w:rFonts w:ascii="Arial" w:hAnsi="Arial" w:cs="Arial"/>
-          <w:sz w:val="24"/>
-          <w:szCs w:val="24"/>
-        </w:rPr>
-        <w:t xml:space="preserve">usar </w:t>
-      </w:r>
-      <w:r>
-        <w:rPr>
-          <w:rFonts w:ascii="Arial" w:hAnsi="Arial" w:cs="Arial"/>
-          <w:sz w:val="24"/>
-          <w:szCs w:val="24"/>
-        </w:rPr>
-        <w:t xml:space="preserve">uma fórmula geométrica </w:t>
-      </w:r>
-      <w:r>
-        <w:rPr>
-          <w:rFonts w:ascii="Arial" w:hAnsi="Arial" w:cs="Arial"/>
-          <w:sz w:val="24"/>
-          <w:szCs w:val="24"/>
-        </w:rPr>
-        <w:t>para</w:t>
-      </w:r>
-      <w:r>
-        <w:rPr>
-          <w:rFonts w:ascii="Arial" w:hAnsi="Arial" w:cs="Arial"/>
-          <w:sz w:val="24"/>
-          <w:szCs w:val="24"/>
-        </w:rPr>
-        <w:t xml:space="preserve"> </w:t>
-      </w:r>
-      <w:r>
-        <w:rPr>
-          <w:rFonts w:ascii="Arial" w:hAnsi="Arial" w:cs="Arial"/>
-          <w:sz w:val="24"/>
-          <w:szCs w:val="24"/>
-        </w:rPr>
-        <w:t>o próprio software</w:t>
-      </w:r>
-      <w:r>
-        <w:rPr>
-          <w:rFonts w:ascii="Arial" w:hAnsi="Arial" w:cs="Arial"/>
-          <w:sz w:val="24"/>
-          <w:szCs w:val="24"/>
-        </w:rPr>
-        <w:t xml:space="preserve"> realizar</w:t>
-      </w:r>
-      <w:r>
-        <w:rPr>
-          <w:rFonts w:ascii="Arial" w:hAnsi="Arial" w:cs="Arial"/>
-          <w:sz w:val="24"/>
-          <w:szCs w:val="24"/>
-        </w:rPr>
-        <w:t>,</w:t>
-      </w:r>
-      <w:r>
-        <w:rPr>
-          <w:rFonts w:ascii="Arial" w:hAnsi="Arial" w:cs="Arial"/>
-          <w:sz w:val="24"/>
-          <w:szCs w:val="24"/>
-        </w:rPr>
-        <w:t xml:space="preserve"> em duas</w:t>
-      </w:r>
-      <w:r>
-        <w:rPr>
-          <w:rFonts w:ascii="Arial" w:hAnsi="Arial" w:cs="Arial"/>
-          <w:sz w:val="24"/>
-          <w:szCs w:val="24"/>
-        </w:rPr>
-        <w:t xml:space="preserve"> e/ou</w:t>
-      </w:r>
-      <w:r>
-        <w:rPr>
-          <w:rFonts w:ascii="Arial" w:hAnsi="Arial" w:cs="Arial"/>
-          <w:sz w:val="24"/>
-          <w:szCs w:val="24"/>
-        </w:rPr>
-        <w:t xml:space="preserve"> três dimensões</w:t>
-      </w:r>
-      <w:r>
-        <w:rPr>
-          <w:rFonts w:ascii="Arial" w:hAnsi="Arial" w:cs="Arial"/>
-          <w:sz w:val="24"/>
-          <w:szCs w:val="24"/>
-        </w:rPr>
-        <w:t xml:space="preserve"> </w:t>
-      </w:r>
-      <w:r>
-        <w:rPr>
-          <w:rFonts w:ascii="Arial" w:hAnsi="Arial" w:cs="Arial"/>
-          <w:sz w:val="24"/>
-          <w:szCs w:val="24"/>
-        </w:rPr>
-        <w:t xml:space="preserve">o resultado prático dessa fórmula, </w:t>
-      </w:r>
-      <w:r>
-        <w:rPr>
-          <w:rFonts w:ascii="Arial" w:hAnsi="Arial" w:cs="Arial"/>
-          <w:sz w:val="24"/>
-          <w:szCs w:val="24"/>
-        </w:rPr>
-        <w:t>usar image</w:t>
-      </w:r>
-      <w:r>
-        <w:rPr>
-          <w:rFonts w:ascii="Arial" w:hAnsi="Arial" w:cs="Arial"/>
-          <w:sz w:val="24"/>
-          <w:szCs w:val="24"/>
-        </w:rPr>
-        <w:t>ns</w:t>
-      </w:r>
-      <w:r>
-        <w:rPr>
-          <w:rFonts w:ascii="Arial" w:hAnsi="Arial" w:cs="Arial"/>
-          <w:sz w:val="24"/>
-          <w:szCs w:val="24"/>
-        </w:rPr>
-        <w:t xml:space="preserve"> com extensão PNG</w:t>
-      </w:r>
-      <w:r>
-        <w:rPr>
-          <w:rFonts w:ascii="Arial" w:hAnsi="Arial" w:cs="Arial"/>
-          <w:sz w:val="24"/>
-          <w:szCs w:val="24"/>
-        </w:rPr>
-        <w:t xml:space="preserve"> (</w:t>
-      </w:r>
-      <w:proofErr w:type="spellStart"/>
-      <w:r>
-        <w:rPr>
-          <w:rFonts w:ascii="Arial" w:hAnsi="Arial" w:cs="Arial"/>
-          <w:sz w:val="24"/>
-          <w:szCs w:val="24"/>
-        </w:rPr>
-        <w:t>Portable</w:t>
-      </w:r>
-      <w:proofErr w:type="spellEnd"/>
-      <w:r>
-        <w:rPr>
-          <w:rFonts w:ascii="Arial" w:hAnsi="Arial" w:cs="Arial"/>
-          <w:sz w:val="24"/>
-          <w:szCs w:val="24"/>
-        </w:rPr>
-        <w:t xml:space="preserve"> Network </w:t>
-      </w:r>
-      <w:proofErr w:type="spellStart"/>
-      <w:r>
-        <w:rPr>
-          <w:rFonts w:ascii="Arial" w:hAnsi="Arial" w:cs="Arial"/>
-          <w:sz w:val="24"/>
-          <w:szCs w:val="24"/>
-        </w:rPr>
-        <w:t>Graphic</w:t>
-      </w:r>
-      <w:proofErr w:type="spellEnd"/>
-      <w:r>
-        <w:rPr>
-          <w:rFonts w:ascii="Arial" w:hAnsi="Arial" w:cs="Arial"/>
-          <w:sz w:val="24"/>
-          <w:szCs w:val="24"/>
-        </w:rPr>
-        <w:t xml:space="preserve">) para </w:t>
-      </w:r>
-      <w:r>
-        <w:rPr>
-          <w:rFonts w:ascii="Arial" w:hAnsi="Arial" w:cs="Arial"/>
-          <w:sz w:val="24"/>
-          <w:szCs w:val="24"/>
-        </w:rPr>
-        <w:t>o software</w:t>
-      </w:r>
-      <w:r>
-        <w:rPr>
-          <w:rFonts w:ascii="Arial" w:hAnsi="Arial" w:cs="Arial"/>
-          <w:sz w:val="24"/>
-          <w:szCs w:val="24"/>
-        </w:rPr>
-        <w:t xml:space="preserve"> </w:t>
-      </w:r>
-      <w:r>
-        <w:rPr>
-          <w:rFonts w:ascii="Arial" w:hAnsi="Arial" w:cs="Arial"/>
-          <w:sz w:val="24"/>
-          <w:szCs w:val="24"/>
-        </w:rPr>
-        <w:t>ler a fórmula que estiver na imagem (se existir alguma</w:t>
-      </w:r>
-      <w:r>
-        <w:rPr>
-          <w:rFonts w:ascii="Arial" w:hAnsi="Arial" w:cs="Arial"/>
-          <w:sz w:val="24"/>
-          <w:szCs w:val="24"/>
-        </w:rPr>
-        <w:t xml:space="preserve"> na imagem</w:t>
-      </w:r>
-      <w:r>
-        <w:rPr>
-          <w:rFonts w:ascii="Arial" w:hAnsi="Arial" w:cs="Arial"/>
-          <w:sz w:val="24"/>
-          <w:szCs w:val="24"/>
-        </w:rPr>
-        <w:t>)</w:t>
-      </w:r>
-      <w:r>
-        <w:rPr>
-          <w:rFonts w:ascii="Arial" w:hAnsi="Arial" w:cs="Arial"/>
-          <w:sz w:val="24"/>
-          <w:szCs w:val="24"/>
-        </w:rPr>
-        <w:t xml:space="preserve"> e por final o usuário</w:t>
-      </w:r>
-      <w:r>
-        <w:rPr>
-          <w:rFonts w:ascii="Arial" w:hAnsi="Arial" w:cs="Arial"/>
-          <w:sz w:val="24"/>
-          <w:szCs w:val="24"/>
-        </w:rPr>
-        <w:t xml:space="preserve"> </w:t>
-      </w:r>
-      <w:r>
-        <w:rPr>
-          <w:rFonts w:ascii="Arial" w:hAnsi="Arial" w:cs="Arial"/>
-          <w:sz w:val="24"/>
-          <w:szCs w:val="24"/>
-        </w:rPr>
-        <w:t>tem a opção de praticar com exercícios do próprio software</w:t>
-      </w:r>
-      <w:r>
-        <w:rPr>
-          <w:rFonts w:ascii="Arial" w:hAnsi="Arial" w:cs="Arial"/>
-          <w:sz w:val="24"/>
-          <w:szCs w:val="24"/>
-        </w:rPr>
-        <w:t>.</w:t>
-      </w:r>
-    </w:p>
-    <w:p>
-      <w:pPr>
-        <w:jc w:val="both"/>
-        <w:rPr>
-          <w:rFonts w:ascii="Arial" w:hAnsi="Arial" w:cs="Arial"/>
-          <w:sz w:val="24"/>
-          <w:szCs w:val="24"/>
-        </w:rPr>
-      </w:pPr>
-    </w:p>
-    <w:p>
-      <w:pPr>
-        <w:pStyle w:val="Ttulo3"/>
-      </w:pPr>
-      <w:bookmarkStart w:id="17" w:name="_Toc176355758"/>
-      <w:bookmarkStart w:id="18" w:name="_Toc178598544"/>
-      <w:r>
-        <w:t>2.</w:t>
-      </w:r>
-      <w:r>
-        <w:t>2</w:t>
-      </w:r>
-      <w:r>
         <w:t xml:space="preserve">.1 </w:t>
       </w:r>
       <w:r>
@@ -6594,8 +6186,8 @@
       <w:r>
         <w:t>quisitos funcionais</w:t>
       </w:r>
-      <w:bookmarkEnd w:id="17"/>
       <w:bookmarkEnd w:id="18"/>
+      <w:bookmarkEnd w:id="19"/>
     </w:p>
     <w:p>
       <w:pPr>
@@ -7068,8 +6660,8 @@
       <w:pPr>
         <w:pStyle w:val="Ttulo3"/>
       </w:pPr>
-      <w:bookmarkStart w:id="19" w:name="_Toc176355759"/>
-      <w:bookmarkStart w:id="20" w:name="_Toc178598545"/>
+      <w:bookmarkStart w:id="20" w:name="_Toc176355759"/>
+      <w:bookmarkStart w:id="21" w:name="_Toc178598545"/>
       <w:r>
         <w:t>2.</w:t>
       </w:r>
@@ -7085,8 +6677,8 @@
       <w:r>
         <w:t>não funcionais:</w:t>
       </w:r>
-      <w:bookmarkEnd w:id="19"/>
       <w:bookmarkEnd w:id="20"/>
+      <w:bookmarkEnd w:id="21"/>
     </w:p>
     <w:p>
       <w:pPr>
@@ -7312,8 +6904,8 @@
       <w:pPr>
         <w:pStyle w:val="Ttulo3"/>
       </w:pPr>
-      <w:bookmarkStart w:id="21" w:name="_Toc176355760"/>
-      <w:bookmarkStart w:id="22" w:name="_Toc178598546"/>
+      <w:bookmarkStart w:id="22" w:name="_Toc176355760"/>
+      <w:bookmarkStart w:id="23" w:name="_Toc178598546"/>
       <w:r>
         <w:lastRenderedPageBreak/>
         <w:t>2.</w:t>
@@ -7330,8 +6922,8 @@
       <w:r>
         <w:t xml:space="preserve"> Regras de negócio</w:t>
       </w:r>
-      <w:bookmarkEnd w:id="21"/>
       <w:bookmarkEnd w:id="22"/>
+      <w:bookmarkEnd w:id="23"/>
       <w:r>
         <w:t xml:space="preserve"> </w:t>
       </w:r>
@@ -8262,8 +7854,8 @@
       <w:pPr>
         <w:pStyle w:val="Ttulo3"/>
       </w:pPr>
-      <w:bookmarkStart w:id="23" w:name="_Toc176355761"/>
-      <w:bookmarkStart w:id="24" w:name="_Toc178598547"/>
+      <w:bookmarkStart w:id="24" w:name="_Toc176355761"/>
+      <w:bookmarkStart w:id="25" w:name="_Toc178598547"/>
       <w:r>
         <w:t>2.</w:t>
       </w:r>
@@ -8282,8 +7874,8 @@
       <w:r>
         <w:t>Diagrama</w:t>
       </w:r>
-      <w:bookmarkEnd w:id="23"/>
       <w:bookmarkEnd w:id="24"/>
+      <w:bookmarkEnd w:id="25"/>
     </w:p>
     <w:p>
       <w:pPr>
@@ -8373,8 +7965,8 @@
       <w:pPr>
         <w:pStyle w:val="Ttulo2"/>
       </w:pPr>
-      <w:bookmarkStart w:id="25" w:name="_Toc176355762"/>
-      <w:bookmarkStart w:id="26" w:name="_Toc178598548"/>
+      <w:bookmarkStart w:id="26" w:name="_Toc176355762"/>
+      <w:bookmarkStart w:id="27" w:name="_Toc178598548"/>
       <w:r>
         <w:t>2.</w:t>
       </w:r>
@@ -8387,8 +7979,8 @@
       <w:r>
         <w:t>Telas de protótipo</w:t>
       </w:r>
-      <w:bookmarkEnd w:id="25"/>
       <w:bookmarkEnd w:id="26"/>
+      <w:bookmarkEnd w:id="27"/>
       <w:r>
         <w:t xml:space="preserve"> </w:t>
       </w:r>
@@ -8446,8 +8038,8 @@
       <w:pPr>
         <w:pStyle w:val="Ttulo2"/>
       </w:pPr>
-      <w:bookmarkStart w:id="27" w:name="_Toc176355763"/>
-      <w:bookmarkStart w:id="28" w:name="_Toc178598549"/>
+      <w:bookmarkStart w:id="28" w:name="_Toc176355763"/>
+      <w:bookmarkStart w:id="29" w:name="_Toc178598549"/>
       <w:r>
         <w:t>2.</w:t>
       </w:r>
@@ -8460,8 +8052,8 @@
       <w:r>
         <w:t>Informações do sistema</w:t>
       </w:r>
-      <w:bookmarkEnd w:id="27"/>
       <w:bookmarkEnd w:id="28"/>
+      <w:bookmarkEnd w:id="29"/>
     </w:p>
     <w:p>
       <w:pPr>
@@ -8533,7 +8125,7 @@
       <w:pPr>
         <w:pStyle w:val="Ttulo2"/>
       </w:pPr>
-      <w:bookmarkStart w:id="29" w:name="_Toc178598554"/>
+      <w:bookmarkStart w:id="30" w:name="_Toc178598554"/>
       <w:r>
         <w:t xml:space="preserve"> </w:t>
       </w:r>
@@ -8543,7 +8135,7 @@
       <w:r>
         <w:t>Homologação e teste</w:t>
       </w:r>
-      <w:bookmarkEnd w:id="29"/>
+      <w:bookmarkEnd w:id="30"/>
     </w:p>
     <w:p/>
     <w:p>
@@ -9736,8 +9328,6 @@
               </w:rPr>
               <w:t>X</w:t>
             </w:r>
-            <w:bookmarkStart w:id="30" w:name="_GoBack"/>
-            <w:bookmarkEnd w:id="30"/>
           </w:p>
         </w:tc>
         <w:tc>
@@ -14770,7 +14360,7 @@
 </file>
 
 <file path=customXml/itemProps1.xml><?xml version="1.0" encoding="utf-8"?>
-<ds:datastoreItem xmlns:ds="http://schemas.openxmlformats.org/officeDocument/2006/customXml" ds:itemID="{25E0D74C-8E31-4D90-9D79-B1192B8FDC7E}">
+<ds:datastoreItem xmlns:ds="http://schemas.openxmlformats.org/officeDocument/2006/customXml" ds:itemID="{F4884C84-7A27-416E-B7D2-31779A2B8D1F}">
   <ds:schemaRefs>
     <ds:schemaRef ds:uri="http://schemas.openxmlformats.org/officeDocument/2006/bibliography"/>
   </ds:schemaRefs>

</xml_diff>

<commit_message>
Ajuste na organização dos arquivos
</commit_message>
<xml_diff>
--- a/Documentação/TCC Oficial - Marcos Carvalho e Pedro H. Ribeiro 3DB.docx
+++ b/Documentação/TCC Oficial - Marcos Carvalho e Pedro H. Ribeiro 3DB.docx
@@ -5288,8 +5288,6 @@
           <w:szCs w:val="24"/>
         </w:rPr>
       </w:pPr>
-      <w:bookmarkStart w:id="13" w:name="_GoBack"/>
-      <w:bookmarkEnd w:id="13"/>
       <w:r>
         <w:rPr>
           <w:rFonts w:ascii="Arial" w:hAnsi="Arial" w:cs="Arial"/>
@@ -5327,16 +5325,16 @@
       <w:pPr>
         <w:pStyle w:val="Ttulo2"/>
       </w:pPr>
-      <w:bookmarkStart w:id="14" w:name="_Toc176355755"/>
-      <w:bookmarkStart w:id="15" w:name="_Toc178598542"/>
+      <w:bookmarkStart w:id="13" w:name="_Toc176355755"/>
+      <w:bookmarkStart w:id="14" w:name="_Toc178598542"/>
       <w:r>
         <w:t xml:space="preserve">2.1 </w:t>
       </w:r>
       <w:r>
         <w:t>Tecnologia</w:t>
       </w:r>
+      <w:bookmarkEnd w:id="13"/>
       <w:bookmarkEnd w:id="14"/>
-      <w:bookmarkEnd w:id="15"/>
       <w:r>
         <w:t>s</w:t>
       </w:r>
@@ -5817,8 +5815,8 @@
       <w:pPr>
         <w:pStyle w:val="Ttulo2"/>
       </w:pPr>
-      <w:bookmarkStart w:id="16" w:name="_Toc176355757"/>
-      <w:bookmarkStart w:id="17" w:name="_Toc178598543"/>
+      <w:bookmarkStart w:id="15" w:name="_Toc176355757"/>
+      <w:bookmarkStart w:id="16" w:name="_Toc178598543"/>
       <w:r>
         <w:t>2.</w:t>
       </w:r>
@@ -5831,363 +5829,363 @@
       <w:r>
         <w:t>Funcionalidades</w:t>
       </w:r>
+      <w:bookmarkEnd w:id="15"/>
       <w:bookmarkEnd w:id="16"/>
+    </w:p>
+    <w:p>
+      <w:pPr>
+        <w:jc w:val="both"/>
+        <w:rPr>
+          <w:rFonts w:ascii="Arial" w:hAnsi="Arial" w:cs="Arial"/>
+          <w:sz w:val="24"/>
+          <w:szCs w:val="24"/>
+          <w:highlight w:val="yellow"/>
+        </w:rPr>
+      </w:pPr>
+    </w:p>
+    <w:p>
+      <w:pPr>
+        <w:jc w:val="both"/>
+        <w:rPr>
+          <w:rFonts w:ascii="Arial" w:hAnsi="Arial" w:cs="Arial"/>
+          <w:sz w:val="24"/>
+          <w:szCs w:val="24"/>
+        </w:rPr>
+      </w:pPr>
+      <w:r>
+        <w:rPr>
+          <w:rFonts w:ascii="Arial" w:hAnsi="Arial" w:cs="Arial"/>
+          <w:sz w:val="24"/>
+          <w:szCs w:val="24"/>
+        </w:rPr>
+        <w:t>As</w:t>
+      </w:r>
+      <w:r>
+        <w:rPr>
+          <w:rFonts w:ascii="Arial" w:hAnsi="Arial" w:cs="Arial"/>
+          <w:sz w:val="24"/>
+          <w:szCs w:val="24"/>
+        </w:rPr>
+        <w:t xml:space="preserve"> funcionalidades que </w:t>
+      </w:r>
+      <w:r>
+        <w:rPr>
+          <w:rFonts w:ascii="Arial" w:hAnsi="Arial" w:cs="Arial"/>
+          <w:sz w:val="24"/>
+          <w:szCs w:val="24"/>
+        </w:rPr>
+        <w:t>caracterizam</w:t>
+      </w:r>
+      <w:r>
+        <w:rPr>
+          <w:rFonts w:ascii="Arial" w:hAnsi="Arial" w:cs="Arial"/>
+          <w:sz w:val="24"/>
+          <w:szCs w:val="24"/>
+        </w:rPr>
+        <w:t xml:space="preserve"> o software</w:t>
+      </w:r>
+      <w:r>
+        <w:rPr>
+          <w:rFonts w:ascii="Arial" w:hAnsi="Arial" w:cs="Arial"/>
+          <w:sz w:val="24"/>
+          <w:szCs w:val="24"/>
+        </w:rPr>
+        <w:t xml:space="preserve"> </w:t>
+      </w:r>
+      <w:r>
+        <w:rPr>
+          <w:rFonts w:ascii="Arial" w:hAnsi="Arial" w:cs="Arial"/>
+          <w:sz w:val="24"/>
+          <w:szCs w:val="24"/>
+        </w:rPr>
+        <w:t xml:space="preserve">são </w:t>
+      </w:r>
+      <w:r>
+        <w:rPr>
+          <w:rFonts w:ascii="Arial" w:hAnsi="Arial" w:cs="Arial"/>
+          <w:sz w:val="24"/>
+          <w:szCs w:val="24"/>
+        </w:rPr>
+        <w:t>as</w:t>
+      </w:r>
+      <w:r>
+        <w:rPr>
+          <w:rFonts w:ascii="Arial" w:hAnsi="Arial" w:cs="Arial"/>
+          <w:sz w:val="24"/>
+          <w:szCs w:val="24"/>
+        </w:rPr>
+        <w:t xml:space="preserve"> de </w:t>
+      </w:r>
+      <w:r>
+        <w:rPr>
+          <w:rFonts w:ascii="Arial" w:hAnsi="Arial" w:cs="Arial"/>
+          <w:sz w:val="24"/>
+          <w:szCs w:val="24"/>
+        </w:rPr>
+        <w:t xml:space="preserve">usar </w:t>
+      </w:r>
+      <w:r>
+        <w:rPr>
+          <w:rFonts w:ascii="Arial" w:hAnsi="Arial" w:cs="Arial"/>
+          <w:sz w:val="24"/>
+          <w:szCs w:val="24"/>
+        </w:rPr>
+        <w:t xml:space="preserve">uma fórmula geométrica </w:t>
+      </w:r>
+      <w:r>
+        <w:rPr>
+          <w:rFonts w:ascii="Arial" w:hAnsi="Arial" w:cs="Arial"/>
+          <w:sz w:val="24"/>
+          <w:szCs w:val="24"/>
+        </w:rPr>
+        <w:t>para</w:t>
+      </w:r>
+      <w:r>
+        <w:rPr>
+          <w:rFonts w:ascii="Arial" w:hAnsi="Arial" w:cs="Arial"/>
+          <w:sz w:val="24"/>
+          <w:szCs w:val="24"/>
+        </w:rPr>
+        <w:t xml:space="preserve"> </w:t>
+      </w:r>
+      <w:r>
+        <w:rPr>
+          <w:rFonts w:ascii="Arial" w:hAnsi="Arial" w:cs="Arial"/>
+          <w:sz w:val="24"/>
+          <w:szCs w:val="24"/>
+        </w:rPr>
+        <w:t>o próprio software</w:t>
+      </w:r>
+      <w:r>
+        <w:rPr>
+          <w:rFonts w:ascii="Arial" w:hAnsi="Arial" w:cs="Arial"/>
+          <w:sz w:val="24"/>
+          <w:szCs w:val="24"/>
+        </w:rPr>
+        <w:t xml:space="preserve"> realizar</w:t>
+      </w:r>
+      <w:r>
+        <w:rPr>
+          <w:rFonts w:ascii="Arial" w:hAnsi="Arial" w:cs="Arial"/>
+          <w:sz w:val="24"/>
+          <w:szCs w:val="24"/>
+        </w:rPr>
+        <w:t>,</w:t>
+      </w:r>
+      <w:r>
+        <w:rPr>
+          <w:rFonts w:ascii="Arial" w:hAnsi="Arial" w:cs="Arial"/>
+          <w:sz w:val="24"/>
+          <w:szCs w:val="24"/>
+        </w:rPr>
+        <w:t xml:space="preserve"> em duas</w:t>
+      </w:r>
+      <w:r>
+        <w:rPr>
+          <w:rFonts w:ascii="Arial" w:hAnsi="Arial" w:cs="Arial"/>
+          <w:sz w:val="24"/>
+          <w:szCs w:val="24"/>
+        </w:rPr>
+        <w:t xml:space="preserve"> e/ou</w:t>
+      </w:r>
+      <w:r>
+        <w:rPr>
+          <w:rFonts w:ascii="Arial" w:hAnsi="Arial" w:cs="Arial"/>
+          <w:sz w:val="24"/>
+          <w:szCs w:val="24"/>
+        </w:rPr>
+        <w:t xml:space="preserve"> três dimensões</w:t>
+      </w:r>
+      <w:r>
+        <w:rPr>
+          <w:rFonts w:ascii="Arial" w:hAnsi="Arial" w:cs="Arial"/>
+          <w:sz w:val="24"/>
+          <w:szCs w:val="24"/>
+        </w:rPr>
+        <w:t xml:space="preserve"> </w:t>
+      </w:r>
+      <w:r>
+        <w:rPr>
+          <w:rFonts w:ascii="Arial" w:hAnsi="Arial" w:cs="Arial"/>
+          <w:sz w:val="24"/>
+          <w:szCs w:val="24"/>
+        </w:rPr>
+        <w:t xml:space="preserve">o resultado prático dessa fórmula, </w:t>
+      </w:r>
+      <w:r>
+        <w:rPr>
+          <w:rFonts w:ascii="Arial" w:hAnsi="Arial" w:cs="Arial"/>
+          <w:sz w:val="24"/>
+          <w:szCs w:val="24"/>
+        </w:rPr>
+        <w:t>usar image</w:t>
+      </w:r>
+      <w:r>
+        <w:rPr>
+          <w:rFonts w:ascii="Arial" w:hAnsi="Arial" w:cs="Arial"/>
+          <w:sz w:val="24"/>
+          <w:szCs w:val="24"/>
+        </w:rPr>
+        <w:t>ns</w:t>
+      </w:r>
+      <w:r>
+        <w:rPr>
+          <w:rFonts w:ascii="Arial" w:hAnsi="Arial" w:cs="Arial"/>
+          <w:sz w:val="24"/>
+          <w:szCs w:val="24"/>
+        </w:rPr>
+        <w:t xml:space="preserve"> com extensão PNG</w:t>
+      </w:r>
+      <w:r>
+        <w:rPr>
+          <w:rFonts w:ascii="Arial" w:hAnsi="Arial" w:cs="Arial"/>
+          <w:sz w:val="24"/>
+          <w:szCs w:val="24"/>
+        </w:rPr>
+        <w:t xml:space="preserve"> (</w:t>
+      </w:r>
+      <w:proofErr w:type="spellStart"/>
+      <w:r>
+        <w:rPr>
+          <w:rFonts w:ascii="Arial" w:hAnsi="Arial" w:cs="Arial"/>
+          <w:sz w:val="24"/>
+          <w:szCs w:val="24"/>
+        </w:rPr>
+        <w:t>Portable</w:t>
+      </w:r>
+      <w:proofErr w:type="spellEnd"/>
+      <w:r>
+        <w:rPr>
+          <w:rFonts w:ascii="Arial" w:hAnsi="Arial" w:cs="Arial"/>
+          <w:sz w:val="24"/>
+          <w:szCs w:val="24"/>
+        </w:rPr>
+        <w:t xml:space="preserve"> Network </w:t>
+      </w:r>
+      <w:proofErr w:type="spellStart"/>
+      <w:r>
+        <w:rPr>
+          <w:rFonts w:ascii="Arial" w:hAnsi="Arial" w:cs="Arial"/>
+          <w:sz w:val="24"/>
+          <w:szCs w:val="24"/>
+        </w:rPr>
+        <w:t>Graphic</w:t>
+      </w:r>
+      <w:proofErr w:type="spellEnd"/>
+      <w:r>
+        <w:rPr>
+          <w:rFonts w:ascii="Arial" w:hAnsi="Arial" w:cs="Arial"/>
+          <w:sz w:val="24"/>
+          <w:szCs w:val="24"/>
+        </w:rPr>
+        <w:t xml:space="preserve">) para </w:t>
+      </w:r>
+      <w:r>
+        <w:rPr>
+          <w:rFonts w:ascii="Arial" w:hAnsi="Arial" w:cs="Arial"/>
+          <w:sz w:val="24"/>
+          <w:szCs w:val="24"/>
+        </w:rPr>
+        <w:t>o software</w:t>
+      </w:r>
+      <w:r>
+        <w:rPr>
+          <w:rFonts w:ascii="Arial" w:hAnsi="Arial" w:cs="Arial"/>
+          <w:sz w:val="24"/>
+          <w:szCs w:val="24"/>
+        </w:rPr>
+        <w:t xml:space="preserve"> </w:t>
+      </w:r>
+      <w:r>
+        <w:rPr>
+          <w:rFonts w:ascii="Arial" w:hAnsi="Arial" w:cs="Arial"/>
+          <w:sz w:val="24"/>
+          <w:szCs w:val="24"/>
+        </w:rPr>
+        <w:t>ler a fórmula que estiver na imagem (se existir alguma</w:t>
+      </w:r>
+      <w:r>
+        <w:rPr>
+          <w:rFonts w:ascii="Arial" w:hAnsi="Arial" w:cs="Arial"/>
+          <w:sz w:val="24"/>
+          <w:szCs w:val="24"/>
+        </w:rPr>
+        <w:t xml:space="preserve"> na imagem</w:t>
+      </w:r>
+      <w:r>
+        <w:rPr>
+          <w:rFonts w:ascii="Arial" w:hAnsi="Arial" w:cs="Arial"/>
+          <w:sz w:val="24"/>
+          <w:szCs w:val="24"/>
+        </w:rPr>
+        <w:t>)</w:t>
+      </w:r>
+      <w:r>
+        <w:rPr>
+          <w:rFonts w:ascii="Arial" w:hAnsi="Arial" w:cs="Arial"/>
+          <w:sz w:val="24"/>
+          <w:szCs w:val="24"/>
+        </w:rPr>
+        <w:t xml:space="preserve"> e por final o usuário</w:t>
+      </w:r>
+      <w:r>
+        <w:rPr>
+          <w:rFonts w:ascii="Arial" w:hAnsi="Arial" w:cs="Arial"/>
+          <w:sz w:val="24"/>
+          <w:szCs w:val="24"/>
+        </w:rPr>
+        <w:t xml:space="preserve"> </w:t>
+      </w:r>
+      <w:r>
+        <w:rPr>
+          <w:rFonts w:ascii="Arial" w:hAnsi="Arial" w:cs="Arial"/>
+          <w:sz w:val="24"/>
+          <w:szCs w:val="24"/>
+        </w:rPr>
+        <w:t>tem a opção de praticar com exercícios do próprio software</w:t>
+      </w:r>
+      <w:r>
+        <w:rPr>
+          <w:rFonts w:ascii="Arial" w:hAnsi="Arial" w:cs="Arial"/>
+          <w:sz w:val="24"/>
+          <w:szCs w:val="24"/>
+        </w:rPr>
+        <w:t>.</w:t>
+      </w:r>
+    </w:p>
+    <w:p>
+      <w:pPr>
+        <w:jc w:val="both"/>
+        <w:rPr>
+          <w:rFonts w:ascii="Arial" w:hAnsi="Arial" w:cs="Arial"/>
+          <w:sz w:val="24"/>
+          <w:szCs w:val="24"/>
+        </w:rPr>
+      </w:pPr>
+    </w:p>
+    <w:p>
+      <w:pPr>
+        <w:pStyle w:val="Ttulo3"/>
+      </w:pPr>
+      <w:bookmarkStart w:id="17" w:name="_Toc176355758"/>
+      <w:bookmarkStart w:id="18" w:name="_Toc178598544"/>
+      <w:r>
+        <w:t>2.</w:t>
+      </w:r>
+      <w:r>
+        <w:t>2</w:t>
+      </w:r>
+      <w:r>
+        <w:t xml:space="preserve">.1 </w:t>
+      </w:r>
+      <w:r>
+        <w:t>Re</w:t>
+      </w:r>
+      <w:r>
+        <w:t>quisitos funcionais</w:t>
+      </w:r>
       <w:bookmarkEnd w:id="17"/>
-    </w:p>
-    <w:p>
-      <w:pPr>
-        <w:jc w:val="both"/>
-        <w:rPr>
-          <w:rFonts w:ascii="Arial" w:hAnsi="Arial" w:cs="Arial"/>
-          <w:sz w:val="24"/>
-          <w:szCs w:val="24"/>
-          <w:highlight w:val="yellow"/>
-        </w:rPr>
-      </w:pPr>
-    </w:p>
-    <w:p>
-      <w:pPr>
-        <w:jc w:val="both"/>
-        <w:rPr>
-          <w:rFonts w:ascii="Arial" w:hAnsi="Arial" w:cs="Arial"/>
-          <w:sz w:val="24"/>
-          <w:szCs w:val="24"/>
-        </w:rPr>
-      </w:pPr>
-      <w:r>
-        <w:rPr>
-          <w:rFonts w:ascii="Arial" w:hAnsi="Arial" w:cs="Arial"/>
-          <w:sz w:val="24"/>
-          <w:szCs w:val="24"/>
-        </w:rPr>
-        <w:t>As</w:t>
-      </w:r>
-      <w:r>
-        <w:rPr>
-          <w:rFonts w:ascii="Arial" w:hAnsi="Arial" w:cs="Arial"/>
-          <w:sz w:val="24"/>
-          <w:szCs w:val="24"/>
-        </w:rPr>
-        <w:t xml:space="preserve"> funcionalidades que </w:t>
-      </w:r>
-      <w:r>
-        <w:rPr>
-          <w:rFonts w:ascii="Arial" w:hAnsi="Arial" w:cs="Arial"/>
-          <w:sz w:val="24"/>
-          <w:szCs w:val="24"/>
-        </w:rPr>
-        <w:t>caracterizam</w:t>
-      </w:r>
-      <w:r>
-        <w:rPr>
-          <w:rFonts w:ascii="Arial" w:hAnsi="Arial" w:cs="Arial"/>
-          <w:sz w:val="24"/>
-          <w:szCs w:val="24"/>
-        </w:rPr>
-        <w:t xml:space="preserve"> o software</w:t>
-      </w:r>
-      <w:r>
-        <w:rPr>
-          <w:rFonts w:ascii="Arial" w:hAnsi="Arial" w:cs="Arial"/>
-          <w:sz w:val="24"/>
-          <w:szCs w:val="24"/>
-        </w:rPr>
-        <w:t xml:space="preserve"> </w:t>
-      </w:r>
-      <w:r>
-        <w:rPr>
-          <w:rFonts w:ascii="Arial" w:hAnsi="Arial" w:cs="Arial"/>
-          <w:sz w:val="24"/>
-          <w:szCs w:val="24"/>
-        </w:rPr>
-        <w:t xml:space="preserve">são </w:t>
-      </w:r>
-      <w:r>
-        <w:rPr>
-          <w:rFonts w:ascii="Arial" w:hAnsi="Arial" w:cs="Arial"/>
-          <w:sz w:val="24"/>
-          <w:szCs w:val="24"/>
-        </w:rPr>
-        <w:t>as</w:t>
-      </w:r>
-      <w:r>
-        <w:rPr>
-          <w:rFonts w:ascii="Arial" w:hAnsi="Arial" w:cs="Arial"/>
-          <w:sz w:val="24"/>
-          <w:szCs w:val="24"/>
-        </w:rPr>
-        <w:t xml:space="preserve"> de </w:t>
-      </w:r>
-      <w:r>
-        <w:rPr>
-          <w:rFonts w:ascii="Arial" w:hAnsi="Arial" w:cs="Arial"/>
-          <w:sz w:val="24"/>
-          <w:szCs w:val="24"/>
-        </w:rPr>
-        <w:t xml:space="preserve">usar </w:t>
-      </w:r>
-      <w:r>
-        <w:rPr>
-          <w:rFonts w:ascii="Arial" w:hAnsi="Arial" w:cs="Arial"/>
-          <w:sz w:val="24"/>
-          <w:szCs w:val="24"/>
-        </w:rPr>
-        <w:t xml:space="preserve">uma fórmula geométrica </w:t>
-      </w:r>
-      <w:r>
-        <w:rPr>
-          <w:rFonts w:ascii="Arial" w:hAnsi="Arial" w:cs="Arial"/>
-          <w:sz w:val="24"/>
-          <w:szCs w:val="24"/>
-        </w:rPr>
-        <w:t>para</w:t>
-      </w:r>
-      <w:r>
-        <w:rPr>
-          <w:rFonts w:ascii="Arial" w:hAnsi="Arial" w:cs="Arial"/>
-          <w:sz w:val="24"/>
-          <w:szCs w:val="24"/>
-        </w:rPr>
-        <w:t xml:space="preserve"> </w:t>
-      </w:r>
-      <w:r>
-        <w:rPr>
-          <w:rFonts w:ascii="Arial" w:hAnsi="Arial" w:cs="Arial"/>
-          <w:sz w:val="24"/>
-          <w:szCs w:val="24"/>
-        </w:rPr>
-        <w:t>o próprio software</w:t>
-      </w:r>
-      <w:r>
-        <w:rPr>
-          <w:rFonts w:ascii="Arial" w:hAnsi="Arial" w:cs="Arial"/>
-          <w:sz w:val="24"/>
-          <w:szCs w:val="24"/>
-        </w:rPr>
-        <w:t xml:space="preserve"> realizar</w:t>
-      </w:r>
-      <w:r>
-        <w:rPr>
-          <w:rFonts w:ascii="Arial" w:hAnsi="Arial" w:cs="Arial"/>
-          <w:sz w:val="24"/>
-          <w:szCs w:val="24"/>
-        </w:rPr>
-        <w:t>,</w:t>
-      </w:r>
-      <w:r>
-        <w:rPr>
-          <w:rFonts w:ascii="Arial" w:hAnsi="Arial" w:cs="Arial"/>
-          <w:sz w:val="24"/>
-          <w:szCs w:val="24"/>
-        </w:rPr>
-        <w:t xml:space="preserve"> em duas</w:t>
-      </w:r>
-      <w:r>
-        <w:rPr>
-          <w:rFonts w:ascii="Arial" w:hAnsi="Arial" w:cs="Arial"/>
-          <w:sz w:val="24"/>
-          <w:szCs w:val="24"/>
-        </w:rPr>
-        <w:t xml:space="preserve"> e/ou</w:t>
-      </w:r>
-      <w:r>
-        <w:rPr>
-          <w:rFonts w:ascii="Arial" w:hAnsi="Arial" w:cs="Arial"/>
-          <w:sz w:val="24"/>
-          <w:szCs w:val="24"/>
-        </w:rPr>
-        <w:t xml:space="preserve"> três dimensões</w:t>
-      </w:r>
-      <w:r>
-        <w:rPr>
-          <w:rFonts w:ascii="Arial" w:hAnsi="Arial" w:cs="Arial"/>
-          <w:sz w:val="24"/>
-          <w:szCs w:val="24"/>
-        </w:rPr>
-        <w:t xml:space="preserve"> </w:t>
-      </w:r>
-      <w:r>
-        <w:rPr>
-          <w:rFonts w:ascii="Arial" w:hAnsi="Arial" w:cs="Arial"/>
-          <w:sz w:val="24"/>
-          <w:szCs w:val="24"/>
-        </w:rPr>
-        <w:t xml:space="preserve">o resultado prático dessa fórmula, </w:t>
-      </w:r>
-      <w:r>
-        <w:rPr>
-          <w:rFonts w:ascii="Arial" w:hAnsi="Arial" w:cs="Arial"/>
-          <w:sz w:val="24"/>
-          <w:szCs w:val="24"/>
-        </w:rPr>
-        <w:t>usar image</w:t>
-      </w:r>
-      <w:r>
-        <w:rPr>
-          <w:rFonts w:ascii="Arial" w:hAnsi="Arial" w:cs="Arial"/>
-          <w:sz w:val="24"/>
-          <w:szCs w:val="24"/>
-        </w:rPr>
-        <w:t>ns</w:t>
-      </w:r>
-      <w:r>
-        <w:rPr>
-          <w:rFonts w:ascii="Arial" w:hAnsi="Arial" w:cs="Arial"/>
-          <w:sz w:val="24"/>
-          <w:szCs w:val="24"/>
-        </w:rPr>
-        <w:t xml:space="preserve"> com extensão PNG</w:t>
-      </w:r>
-      <w:r>
-        <w:rPr>
-          <w:rFonts w:ascii="Arial" w:hAnsi="Arial" w:cs="Arial"/>
-          <w:sz w:val="24"/>
-          <w:szCs w:val="24"/>
-        </w:rPr>
-        <w:t xml:space="preserve"> (</w:t>
-      </w:r>
-      <w:proofErr w:type="spellStart"/>
-      <w:r>
-        <w:rPr>
-          <w:rFonts w:ascii="Arial" w:hAnsi="Arial" w:cs="Arial"/>
-          <w:sz w:val="24"/>
-          <w:szCs w:val="24"/>
-        </w:rPr>
-        <w:t>Portable</w:t>
-      </w:r>
-      <w:proofErr w:type="spellEnd"/>
-      <w:r>
-        <w:rPr>
-          <w:rFonts w:ascii="Arial" w:hAnsi="Arial" w:cs="Arial"/>
-          <w:sz w:val="24"/>
-          <w:szCs w:val="24"/>
-        </w:rPr>
-        <w:t xml:space="preserve"> Network </w:t>
-      </w:r>
-      <w:proofErr w:type="spellStart"/>
-      <w:r>
-        <w:rPr>
-          <w:rFonts w:ascii="Arial" w:hAnsi="Arial" w:cs="Arial"/>
-          <w:sz w:val="24"/>
-          <w:szCs w:val="24"/>
-        </w:rPr>
-        <w:t>Graphic</w:t>
-      </w:r>
-      <w:proofErr w:type="spellEnd"/>
-      <w:r>
-        <w:rPr>
-          <w:rFonts w:ascii="Arial" w:hAnsi="Arial" w:cs="Arial"/>
-          <w:sz w:val="24"/>
-          <w:szCs w:val="24"/>
-        </w:rPr>
-        <w:t xml:space="preserve">) para </w:t>
-      </w:r>
-      <w:r>
-        <w:rPr>
-          <w:rFonts w:ascii="Arial" w:hAnsi="Arial" w:cs="Arial"/>
-          <w:sz w:val="24"/>
-          <w:szCs w:val="24"/>
-        </w:rPr>
-        <w:t>o software</w:t>
-      </w:r>
-      <w:r>
-        <w:rPr>
-          <w:rFonts w:ascii="Arial" w:hAnsi="Arial" w:cs="Arial"/>
-          <w:sz w:val="24"/>
-          <w:szCs w:val="24"/>
-        </w:rPr>
-        <w:t xml:space="preserve"> </w:t>
-      </w:r>
-      <w:r>
-        <w:rPr>
-          <w:rFonts w:ascii="Arial" w:hAnsi="Arial" w:cs="Arial"/>
-          <w:sz w:val="24"/>
-          <w:szCs w:val="24"/>
-        </w:rPr>
-        <w:t>ler a fórmula que estiver na imagem (se existir alguma</w:t>
-      </w:r>
-      <w:r>
-        <w:rPr>
-          <w:rFonts w:ascii="Arial" w:hAnsi="Arial" w:cs="Arial"/>
-          <w:sz w:val="24"/>
-          <w:szCs w:val="24"/>
-        </w:rPr>
-        <w:t xml:space="preserve"> na imagem</w:t>
-      </w:r>
-      <w:r>
-        <w:rPr>
-          <w:rFonts w:ascii="Arial" w:hAnsi="Arial" w:cs="Arial"/>
-          <w:sz w:val="24"/>
-          <w:szCs w:val="24"/>
-        </w:rPr>
-        <w:t>)</w:t>
-      </w:r>
-      <w:r>
-        <w:rPr>
-          <w:rFonts w:ascii="Arial" w:hAnsi="Arial" w:cs="Arial"/>
-          <w:sz w:val="24"/>
-          <w:szCs w:val="24"/>
-        </w:rPr>
-        <w:t xml:space="preserve"> e por final o usuário</w:t>
-      </w:r>
-      <w:r>
-        <w:rPr>
-          <w:rFonts w:ascii="Arial" w:hAnsi="Arial" w:cs="Arial"/>
-          <w:sz w:val="24"/>
-          <w:szCs w:val="24"/>
-        </w:rPr>
-        <w:t xml:space="preserve"> </w:t>
-      </w:r>
-      <w:r>
-        <w:rPr>
-          <w:rFonts w:ascii="Arial" w:hAnsi="Arial" w:cs="Arial"/>
-          <w:sz w:val="24"/>
-          <w:szCs w:val="24"/>
-        </w:rPr>
-        <w:t>tem a opção de praticar com exercícios do próprio software</w:t>
-      </w:r>
-      <w:r>
-        <w:rPr>
-          <w:rFonts w:ascii="Arial" w:hAnsi="Arial" w:cs="Arial"/>
-          <w:sz w:val="24"/>
-          <w:szCs w:val="24"/>
-        </w:rPr>
-        <w:t>.</w:t>
-      </w:r>
-    </w:p>
-    <w:p>
-      <w:pPr>
-        <w:jc w:val="both"/>
-        <w:rPr>
-          <w:rFonts w:ascii="Arial" w:hAnsi="Arial" w:cs="Arial"/>
-          <w:sz w:val="24"/>
-          <w:szCs w:val="24"/>
-        </w:rPr>
-      </w:pPr>
-    </w:p>
-    <w:p>
-      <w:pPr>
-        <w:pStyle w:val="Ttulo3"/>
-      </w:pPr>
-      <w:bookmarkStart w:id="18" w:name="_Toc176355758"/>
-      <w:bookmarkStart w:id="19" w:name="_Toc178598544"/>
-      <w:r>
-        <w:t>2.</w:t>
-      </w:r>
-      <w:r>
-        <w:t>2</w:t>
-      </w:r>
-      <w:r>
-        <w:t xml:space="preserve">.1 </w:t>
-      </w:r>
-      <w:r>
-        <w:t>Re</w:t>
-      </w:r>
-      <w:r>
-        <w:t>quisitos funcionais</w:t>
-      </w:r>
       <w:bookmarkEnd w:id="18"/>
-      <w:bookmarkEnd w:id="19"/>
     </w:p>
     <w:p>
       <w:pPr>
@@ -6660,8 +6658,8 @@
       <w:pPr>
         <w:pStyle w:val="Ttulo3"/>
       </w:pPr>
-      <w:bookmarkStart w:id="20" w:name="_Toc176355759"/>
-      <w:bookmarkStart w:id="21" w:name="_Toc178598545"/>
+      <w:bookmarkStart w:id="19" w:name="_Toc176355759"/>
+      <w:bookmarkStart w:id="20" w:name="_Toc178598545"/>
       <w:r>
         <w:t>2.</w:t>
       </w:r>
@@ -6677,8 +6675,8 @@
       <w:r>
         <w:t>não funcionais:</w:t>
       </w:r>
+      <w:bookmarkEnd w:id="19"/>
       <w:bookmarkEnd w:id="20"/>
-      <w:bookmarkEnd w:id="21"/>
     </w:p>
     <w:p>
       <w:pPr>
@@ -6904,8 +6902,8 @@
       <w:pPr>
         <w:pStyle w:val="Ttulo3"/>
       </w:pPr>
-      <w:bookmarkStart w:id="22" w:name="_Toc176355760"/>
-      <w:bookmarkStart w:id="23" w:name="_Toc178598546"/>
+      <w:bookmarkStart w:id="21" w:name="_Toc176355760"/>
+      <w:bookmarkStart w:id="22" w:name="_Toc178598546"/>
       <w:r>
         <w:lastRenderedPageBreak/>
         <w:t>2.</w:t>
@@ -6922,8 +6920,8 @@
       <w:r>
         <w:t xml:space="preserve"> Regras de negócio</w:t>
       </w:r>
+      <w:bookmarkEnd w:id="21"/>
       <w:bookmarkEnd w:id="22"/>
-      <w:bookmarkEnd w:id="23"/>
       <w:r>
         <w:t xml:space="preserve"> </w:t>
       </w:r>
@@ -7854,8 +7852,8 @@
       <w:pPr>
         <w:pStyle w:val="Ttulo3"/>
       </w:pPr>
-      <w:bookmarkStart w:id="24" w:name="_Toc176355761"/>
-      <w:bookmarkStart w:id="25" w:name="_Toc178598547"/>
+      <w:bookmarkStart w:id="23" w:name="_Toc176355761"/>
+      <w:bookmarkStart w:id="24" w:name="_Toc178598547"/>
       <w:r>
         <w:t>2.</w:t>
       </w:r>
@@ -7874,8 +7872,8 @@
       <w:r>
         <w:t>Diagrama</w:t>
       </w:r>
+      <w:bookmarkEnd w:id="23"/>
       <w:bookmarkEnd w:id="24"/>
-      <w:bookmarkEnd w:id="25"/>
     </w:p>
     <w:p>
       <w:pPr>
@@ -7965,8 +7963,8 @@
       <w:pPr>
         <w:pStyle w:val="Ttulo2"/>
       </w:pPr>
-      <w:bookmarkStart w:id="26" w:name="_Toc176355762"/>
-      <w:bookmarkStart w:id="27" w:name="_Toc178598548"/>
+      <w:bookmarkStart w:id="25" w:name="_Toc176355762"/>
+      <w:bookmarkStart w:id="26" w:name="_Toc178598548"/>
       <w:r>
         <w:t>2.</w:t>
       </w:r>
@@ -7979,8 +7977,8 @@
       <w:r>
         <w:t>Telas de protótipo</w:t>
       </w:r>
+      <w:bookmarkEnd w:id="25"/>
       <w:bookmarkEnd w:id="26"/>
-      <w:bookmarkEnd w:id="27"/>
       <w:r>
         <w:t xml:space="preserve"> </w:t>
       </w:r>
@@ -8038,8 +8036,8 @@
       <w:pPr>
         <w:pStyle w:val="Ttulo2"/>
       </w:pPr>
-      <w:bookmarkStart w:id="28" w:name="_Toc176355763"/>
-      <w:bookmarkStart w:id="29" w:name="_Toc178598549"/>
+      <w:bookmarkStart w:id="27" w:name="_Toc176355763"/>
+      <w:bookmarkStart w:id="28" w:name="_Toc178598549"/>
       <w:r>
         <w:t>2.</w:t>
       </w:r>
@@ -8052,8 +8050,8 @@
       <w:r>
         <w:t>Informações do sistema</w:t>
       </w:r>
+      <w:bookmarkEnd w:id="27"/>
       <w:bookmarkEnd w:id="28"/>
-      <w:bookmarkEnd w:id="29"/>
     </w:p>
     <w:p>
       <w:pPr>
@@ -8125,7 +8123,7 @@
       <w:pPr>
         <w:pStyle w:val="Ttulo2"/>
       </w:pPr>
-      <w:bookmarkStart w:id="30" w:name="_Toc178598554"/>
+      <w:bookmarkStart w:id="29" w:name="_Toc178598554"/>
       <w:r>
         <w:t xml:space="preserve"> </w:t>
       </w:r>
@@ -8135,7 +8133,7 @@
       <w:r>
         <w:t>Homologação e teste</w:t>
       </w:r>
-      <w:bookmarkEnd w:id="30"/>
+      <w:bookmarkEnd w:id="29"/>
     </w:p>
     <w:p/>
     <w:p>
@@ -10162,7 +10160,7 @@
         </w:rPr>
         <w:t>Todos os testes feitos estão no parágrafo “</w:t>
       </w:r>
-      <w:bookmarkStart w:id="31" w:name="Apêndice_A"/>
+      <w:bookmarkStart w:id="30" w:name="Apêndice_A"/>
       <w:r>
         <w:rPr>
           <w:rFonts w:ascii="Arial" w:hAnsi="Arial" w:cs="Arial"/>
@@ -10171,37 +10169,152 @@
         </w:rPr>
         <w:t>Apêndice A</w:t>
       </w:r>
+      <w:bookmarkEnd w:id="30"/>
+      <w:r>
+        <w:rPr>
+          <w:rFonts w:ascii="Arial" w:hAnsi="Arial" w:cs="Arial"/>
+          <w:sz w:val="24"/>
+          <w:szCs w:val="24"/>
+        </w:rPr>
+        <w:t>”</w:t>
+      </w:r>
+    </w:p>
+    <w:p>
+      <w:pPr>
+        <w:pStyle w:val="Ttulo1"/>
+      </w:pPr>
+      <w:bookmarkStart w:id="31" w:name="_Toc178598555"/>
+      <w:bookmarkStart w:id="32" w:name="_Toc176355768"/>
+      <w:r>
+        <w:t>3</w:t>
+      </w:r>
+      <w:bookmarkStart w:id="33" w:name="_Toc176355756"/>
+      <w:r>
+        <w:t xml:space="preserve"> </w:t>
+      </w:r>
+      <w:r>
+        <w:t>M</w:t>
+      </w:r>
       <w:bookmarkEnd w:id="31"/>
-      <w:r>
-        <w:rPr>
-          <w:rFonts w:ascii="Arial" w:hAnsi="Arial" w:cs="Arial"/>
-          <w:sz w:val="24"/>
-          <w:szCs w:val="24"/>
-        </w:rPr>
-        <w:t>”</w:t>
-      </w:r>
+      <w:bookmarkEnd w:id="33"/>
+      <w:r>
+        <w:t>ETODOLOGIA</w:t>
+      </w:r>
+    </w:p>
+    <w:p>
+      <w:pPr>
+        <w:spacing w:after="0" w:line="360" w:lineRule="auto"/>
+        <w:jc w:val="both"/>
+        <w:rPr>
+          <w:rFonts w:ascii="Arial" w:hAnsi="Arial" w:cs="Arial"/>
+          <w:sz w:val="24"/>
+          <w:szCs w:val="24"/>
+        </w:rPr>
+      </w:pPr>
+    </w:p>
+    <w:p>
+      <w:pPr>
+        <w:spacing w:after="0" w:line="360" w:lineRule="auto"/>
+        <w:jc w:val="both"/>
+        <w:rPr>
+          <w:rFonts w:ascii="Arial" w:hAnsi="Arial" w:cs="Arial"/>
+          <w:sz w:val="24"/>
+          <w:szCs w:val="24"/>
+        </w:rPr>
+      </w:pPr>
+      <w:r>
+        <w:rPr>
+          <w:rFonts w:ascii="Arial" w:hAnsi="Arial" w:cs="Arial"/>
+          <w:sz w:val="24"/>
+          <w:szCs w:val="24"/>
+        </w:rPr>
+        <w:t>Foram usadas</w:t>
+      </w:r>
+      <w:r>
+        <w:rPr>
+          <w:rFonts w:ascii="Arial" w:hAnsi="Arial" w:cs="Arial"/>
+          <w:sz w:val="24"/>
+          <w:szCs w:val="24"/>
+        </w:rPr>
+        <w:t xml:space="preserve"> a</w:t>
+      </w:r>
+      <w:r>
+        <w:rPr>
+          <w:rFonts w:ascii="Arial" w:hAnsi="Arial" w:cs="Arial"/>
+          <w:sz w:val="24"/>
+          <w:szCs w:val="24"/>
+        </w:rPr>
+        <w:t>s</w:t>
+      </w:r>
+      <w:r>
+        <w:rPr>
+          <w:rFonts w:ascii="Arial" w:hAnsi="Arial" w:cs="Arial"/>
+          <w:sz w:val="24"/>
+          <w:szCs w:val="24"/>
+        </w:rPr>
+        <w:t xml:space="preserve"> metodologia</w:t>
+      </w:r>
+      <w:r>
+        <w:rPr>
+          <w:rFonts w:ascii="Arial" w:hAnsi="Arial" w:cs="Arial"/>
+          <w:sz w:val="24"/>
+          <w:szCs w:val="24"/>
+        </w:rPr>
+        <w:t>s</w:t>
+      </w:r>
+      <w:r>
+        <w:rPr>
+          <w:rFonts w:ascii="Arial" w:hAnsi="Arial" w:cs="Arial"/>
+          <w:sz w:val="24"/>
+          <w:szCs w:val="24"/>
+        </w:rPr>
+        <w:t xml:space="preserve"> CRUD para </w:t>
+      </w:r>
+      <w:r>
+        <w:rPr>
+          <w:rFonts w:ascii="Arial" w:hAnsi="Arial" w:cs="Arial"/>
+          <w:sz w:val="24"/>
+          <w:szCs w:val="24"/>
+          <w:highlight w:val="yellow"/>
+        </w:rPr>
+        <w:t>[objetivo e pequena explicação]</w:t>
+      </w:r>
+      <w:r>
+        <w:rPr>
+          <w:rFonts w:ascii="Arial" w:hAnsi="Arial" w:cs="Arial"/>
+          <w:sz w:val="24"/>
+          <w:szCs w:val="24"/>
+        </w:rPr>
+        <w:t xml:space="preserve"> </w:t>
+      </w:r>
+    </w:p>
+    <w:p>
+      <w:pPr>
+        <w:spacing w:after="0" w:line="360" w:lineRule="auto"/>
+        <w:jc w:val="both"/>
+        <w:rPr>
+          <w:rFonts w:ascii="Arial" w:hAnsi="Arial" w:cs="Arial"/>
+          <w:sz w:val="24"/>
+          <w:szCs w:val="24"/>
+        </w:rPr>
+      </w:pPr>
     </w:p>
     <w:p>
       <w:pPr>
         <w:pStyle w:val="Ttulo1"/>
       </w:pPr>
-      <w:bookmarkStart w:id="32" w:name="_Toc178598555"/>
-      <w:bookmarkStart w:id="33" w:name="_Toc176355768"/>
-      <w:r>
-        <w:t>3</w:t>
-      </w:r>
-      <w:bookmarkStart w:id="34" w:name="_Toc176355756"/>
-      <w:r>
-        <w:t xml:space="preserve"> </w:t>
-      </w:r>
-      <w:r>
-        <w:t>M</w:t>
+      <w:bookmarkStart w:id="34" w:name="_Toc178598556"/>
+      <w:r>
+        <w:t xml:space="preserve">4 </w:t>
+      </w:r>
+      <w:r>
+        <w:t>C</w:t>
+      </w:r>
+      <w:r>
+        <w:t>ONCLUSÃO</w:t>
       </w:r>
       <w:bookmarkEnd w:id="32"/>
       <w:bookmarkEnd w:id="34"/>
-      <w:r>
-        <w:t>ETODOLOGIA</w:t>
-      </w:r>
     </w:p>
     <w:p>
       <w:pPr>
@@ -10213,6 +10326,24 @@
           <w:szCs w:val="24"/>
         </w:rPr>
       </w:pPr>
+      <w:r>
+        <w:rPr>
+          <w:rFonts w:ascii="Arial" w:hAnsi="Arial" w:cs="Arial"/>
+          <w:sz w:val="24"/>
+          <w:szCs w:val="24"/>
+          <w:highlight w:val="yellow"/>
+        </w:rPr>
+        <w:t>Mencionar</w:t>
+      </w:r>
+      <w:r>
+        <w:rPr>
+          <w:rFonts w:ascii="Arial" w:hAnsi="Arial" w:cs="Arial"/>
+          <w:sz w:val="24"/>
+          <w:szCs w:val="24"/>
+          <w:highlight w:val="yellow"/>
+        </w:rPr>
+        <w:t xml:space="preserve"> dificuldades</w:t>
+      </w:r>
     </w:p>
     <w:p>
       <w:pPr>
@@ -10230,64 +10361,7 @@
           <w:sz w:val="24"/>
           <w:szCs w:val="24"/>
         </w:rPr>
-        <w:t>Foram usadas</w:t>
-      </w:r>
-      <w:r>
-        <w:rPr>
-          <w:rFonts w:ascii="Arial" w:hAnsi="Arial" w:cs="Arial"/>
-          <w:sz w:val="24"/>
-          <w:szCs w:val="24"/>
-        </w:rPr>
-        <w:t xml:space="preserve"> a</w:t>
-      </w:r>
-      <w:r>
-        <w:rPr>
-          <w:rFonts w:ascii="Arial" w:hAnsi="Arial" w:cs="Arial"/>
-          <w:sz w:val="24"/>
-          <w:szCs w:val="24"/>
-        </w:rPr>
-        <w:t>s</w:t>
-      </w:r>
-      <w:r>
-        <w:rPr>
-          <w:rFonts w:ascii="Arial" w:hAnsi="Arial" w:cs="Arial"/>
-          <w:sz w:val="24"/>
-          <w:szCs w:val="24"/>
-        </w:rPr>
-        <w:t xml:space="preserve"> metodologia</w:t>
-      </w:r>
-      <w:r>
-        <w:rPr>
-          <w:rFonts w:ascii="Arial" w:hAnsi="Arial" w:cs="Arial"/>
-          <w:sz w:val="24"/>
-          <w:szCs w:val="24"/>
-        </w:rPr>
-        <w:t>s</w:t>
-      </w:r>
-      <w:r>
-        <w:rPr>
-          <w:rFonts w:ascii="Arial" w:hAnsi="Arial" w:cs="Arial"/>
-          <w:sz w:val="24"/>
-          <w:szCs w:val="24"/>
-        </w:rPr>
-        <w:t xml:space="preserve"> CRUD para </w:t>
-      </w:r>
-      <w:r>
-        <w:rPr>
-          <w:rFonts w:ascii="Arial" w:hAnsi="Arial" w:cs="Arial"/>
-          <w:sz w:val="24"/>
-          <w:szCs w:val="24"/>
-          <w:highlight w:val="yellow"/>
-        </w:rPr>
-        <w:t>[objetivo e pequena explicação]</w:t>
-      </w:r>
-      <w:r>
-        <w:rPr>
-          <w:rFonts w:ascii="Arial" w:hAnsi="Arial" w:cs="Arial"/>
-          <w:sz w:val="24"/>
-          <w:szCs w:val="24"/>
-        </w:rPr>
-        <w:t xml:space="preserve"> </w:t>
+        <w:t>[...]</w:t>
       </w:r>
     </w:p>
     <w:p>
@@ -10305,143 +10379,95 @@
       <w:pPr>
         <w:pStyle w:val="Ttulo1"/>
       </w:pPr>
-      <w:bookmarkStart w:id="35" w:name="_Toc178598556"/>
-      <w:r>
-        <w:t xml:space="preserve">4 </w:t>
-      </w:r>
-      <w:r>
-        <w:t>C</w:t>
-      </w:r>
-      <w:r>
-        <w:t>ONCLUSÃO</w:t>
-      </w:r>
-      <w:bookmarkEnd w:id="33"/>
+      <w:bookmarkStart w:id="35" w:name="_Toc176355769"/>
+      <w:bookmarkStart w:id="36" w:name="_Toc178598557"/>
+      <w:r>
+        <w:t xml:space="preserve">5 </w:t>
+      </w:r>
+      <w:r>
+        <w:t>R</w:t>
+      </w:r>
+      <w:r>
+        <w:t>EFERÊNCIAS</w:t>
+      </w:r>
       <w:bookmarkEnd w:id="35"/>
+      <w:bookmarkEnd w:id="36"/>
+    </w:p>
+    <w:p>
+      <w:pPr>
+        <w:spacing w:after="0" w:line="360" w:lineRule="auto"/>
+        <w:rPr>
+          <w:rFonts w:ascii="Arial" w:hAnsi="Arial" w:cs="Arial"/>
+          <w:sz w:val="24"/>
+          <w:szCs w:val="24"/>
+          <w:highlight w:val="yellow"/>
+        </w:rPr>
+      </w:pPr>
+      <w:r>
+        <w:rPr>
+          <w:rFonts w:ascii="Arial" w:hAnsi="Arial" w:cs="Arial"/>
+          <w:sz w:val="24"/>
+          <w:szCs w:val="24"/>
+          <w:highlight w:val="yellow"/>
+        </w:rPr>
+        <w:t>[</w:t>
+      </w:r>
+      <w:r>
+        <w:rPr>
+          <w:rFonts w:ascii="Arial" w:hAnsi="Arial" w:cs="Arial"/>
+          <w:sz w:val="24"/>
+          <w:szCs w:val="24"/>
+          <w:highlight w:val="yellow"/>
+        </w:rPr>
+        <w:t>A</w:t>
+      </w:r>
+      <w:r>
+        <w:rPr>
+          <w:rFonts w:ascii="Arial" w:hAnsi="Arial" w:cs="Arial"/>
+          <w:sz w:val="24"/>
+          <w:szCs w:val="24"/>
+          <w:highlight w:val="yellow"/>
+        </w:rPr>
+        <w:t>dicionar a data e hora que o link foi acessado</w:t>
+      </w:r>
+      <w:r>
+        <w:rPr>
+          <w:rFonts w:ascii="Arial" w:hAnsi="Arial" w:cs="Arial"/>
+          <w:sz w:val="24"/>
+          <w:szCs w:val="24"/>
+          <w:highlight w:val="yellow"/>
+        </w:rPr>
+        <w:t>]</w:t>
+      </w:r>
     </w:p>
     <w:p>
       <w:pPr>
         <w:spacing w:after="0" w:line="360" w:lineRule="auto"/>
         <w:jc w:val="both"/>
         <w:rPr>
-          <w:rFonts w:ascii="Arial" w:hAnsi="Arial" w:cs="Arial"/>
-          <w:sz w:val="24"/>
-          <w:szCs w:val="24"/>
-        </w:rPr>
-      </w:pPr>
-      <w:r>
-        <w:rPr>
-          <w:rFonts w:ascii="Arial" w:hAnsi="Arial" w:cs="Arial"/>
-          <w:sz w:val="24"/>
-          <w:szCs w:val="24"/>
-          <w:highlight w:val="yellow"/>
-        </w:rPr>
-        <w:t>Mencionar</w:t>
-      </w:r>
-      <w:r>
-        <w:rPr>
-          <w:rFonts w:ascii="Arial" w:hAnsi="Arial" w:cs="Arial"/>
-          <w:sz w:val="24"/>
-          <w:szCs w:val="24"/>
-          <w:highlight w:val="yellow"/>
-        </w:rPr>
-        <w:t xml:space="preserve"> dificuldades</w:t>
-      </w:r>
-    </w:p>
-    <w:p>
-      <w:pPr>
-        <w:spacing w:after="0" w:line="360" w:lineRule="auto"/>
-        <w:jc w:val="both"/>
-        <w:rPr>
-          <w:rFonts w:ascii="Arial" w:hAnsi="Arial" w:cs="Arial"/>
-          <w:sz w:val="24"/>
-          <w:szCs w:val="24"/>
-        </w:rPr>
-      </w:pPr>
-      <w:r>
-        <w:rPr>
-          <w:rFonts w:ascii="Arial" w:hAnsi="Arial" w:cs="Arial"/>
-          <w:sz w:val="24"/>
-          <w:szCs w:val="24"/>
-        </w:rPr>
-        <w:t>[...]</w:t>
-      </w:r>
-    </w:p>
-    <w:p>
-      <w:pPr>
-        <w:spacing w:after="0" w:line="360" w:lineRule="auto"/>
-        <w:jc w:val="both"/>
-        <w:rPr>
-          <w:rFonts w:ascii="Arial" w:hAnsi="Arial" w:cs="Arial"/>
-          <w:sz w:val="24"/>
-          <w:szCs w:val="24"/>
-        </w:rPr>
-      </w:pPr>
-    </w:p>
-    <w:p>
-      <w:pPr>
-        <w:pStyle w:val="Ttulo1"/>
-      </w:pPr>
-      <w:bookmarkStart w:id="36" w:name="_Toc176355769"/>
-      <w:bookmarkStart w:id="37" w:name="_Toc178598557"/>
-      <w:r>
-        <w:t xml:space="preserve">5 </w:t>
-      </w:r>
-      <w:r>
-        <w:t>R</w:t>
-      </w:r>
-      <w:r>
-        <w:t>EFERÊNCIAS</w:t>
-      </w:r>
-      <w:bookmarkEnd w:id="36"/>
+          <w:rFonts w:ascii="Arial" w:eastAsiaTheme="majorEastAsia" w:hAnsi="Arial" w:cs="Arial"/>
+          <w:sz w:val="24"/>
+          <w:szCs w:val="24"/>
+        </w:rPr>
+      </w:pPr>
+      <w:r>
+        <w:rPr>
+          <w:rFonts w:ascii="Arial" w:eastAsiaTheme="majorEastAsia" w:hAnsi="Arial" w:cs="Arial"/>
+          <w:sz w:val="24"/>
+          <w:szCs w:val="24"/>
+        </w:rPr>
+        <w:t>“Matemática no ensino médio: dificuldades encontradas no</w:t>
+      </w:r>
+      <w:bookmarkStart w:id="37" w:name="_GoBack"/>
       <w:bookmarkEnd w:id="37"/>
-    </w:p>
-    <w:p>
-      <w:pPr>
-        <w:spacing w:after="0" w:line="360" w:lineRule="auto"/>
-        <w:rPr>
-          <w:rFonts w:ascii="Arial" w:hAnsi="Arial" w:cs="Arial"/>
-          <w:sz w:val="24"/>
-          <w:szCs w:val="24"/>
-          <w:highlight w:val="yellow"/>
-        </w:rPr>
-      </w:pPr>
-      <w:r>
-        <w:rPr>
-          <w:rFonts w:ascii="Arial" w:hAnsi="Arial" w:cs="Arial"/>
-          <w:sz w:val="24"/>
-          <w:szCs w:val="24"/>
-          <w:highlight w:val="yellow"/>
-        </w:rPr>
-        <w:t>[Descrever</w:t>
-      </w:r>
-      <w:r>
-        <w:rPr>
-          <w:rFonts w:ascii="Arial" w:hAnsi="Arial" w:cs="Arial"/>
-          <w:sz w:val="24"/>
-          <w:szCs w:val="24"/>
-          <w:highlight w:val="yellow"/>
-        </w:rPr>
-        <w:t xml:space="preserve"> todas e adicionar a data e hora que o link foi acessado</w:t>
-      </w:r>
-      <w:r>
-        <w:rPr>
-          <w:rFonts w:ascii="Arial" w:hAnsi="Arial" w:cs="Arial"/>
-          <w:sz w:val="24"/>
-          <w:szCs w:val="24"/>
-          <w:highlight w:val="yellow"/>
-        </w:rPr>
-        <w:t>]</w:t>
-      </w:r>
-    </w:p>
-    <w:p>
-      <w:pPr>
-        <w:spacing w:after="0" w:line="360" w:lineRule="auto"/>
-        <w:rPr>
-          <w:rFonts w:ascii="Arial" w:hAnsi="Arial" w:cs="Arial"/>
-          <w:sz w:val="24"/>
-          <w:szCs w:val="24"/>
-        </w:rPr>
-      </w:pPr>
+      <w:r>
+        <w:rPr>
+          <w:rFonts w:ascii="Arial" w:eastAsiaTheme="majorEastAsia" w:hAnsi="Arial" w:cs="Arial"/>
+          <w:sz w:val="24"/>
+          <w:szCs w:val="24"/>
+        </w:rPr>
+        <w:t xml:space="preserve"> conteúdo das quatro operações básicas”</w:t>
+      </w:r>
     </w:p>
     <w:p>
       <w:pPr>
@@ -10478,16 +10504,34 @@
     <w:p>
       <w:pPr>
         <w:spacing w:after="0" w:line="360" w:lineRule="auto"/>
-        <w:rPr>
-          <w:rFonts w:ascii="Arial" w:hAnsi="Arial" w:cs="Arial"/>
-          <w:sz w:val="24"/>
-          <w:szCs w:val="24"/>
-        </w:rPr>
-      </w:pPr>
+        <w:jc w:val="both"/>
+        <w:rPr>
+          <w:rFonts w:ascii="Arial" w:hAnsi="Arial" w:cs="Arial"/>
+          <w:sz w:val="24"/>
+          <w:szCs w:val="24"/>
+        </w:rPr>
+      </w:pPr>
+      <w:r>
+        <w:rPr>
+          <w:rFonts w:ascii="Arial" w:hAnsi="Arial" w:cs="Arial"/>
+          <w:sz w:val="24"/>
+          <w:szCs w:val="24"/>
+        </w:rPr>
+        <w:t>“</w:t>
+      </w:r>
+      <w:r>
+        <w:rPr>
+          <w:rFonts w:ascii="Arial" w:hAnsi="Arial" w:cs="Arial"/>
+          <w:sz w:val="24"/>
+          <w:szCs w:val="24"/>
+        </w:rPr>
+        <w:t>A Matemática no Ensino Médio: o conhecimento construído na escola e as avaliações externas como indicador de proficiência”</w:t>
+      </w:r>
     </w:p>
     <w:p>
       <w:pPr>
         <w:spacing w:after="0" w:line="360" w:lineRule="auto"/>
+        <w:jc w:val="both"/>
         <w:rPr>
           <w:rFonts w:ascii="Arial" w:hAnsi="Arial" w:cs="Arial"/>
           <w:sz w:val="24"/>
@@ -10511,6 +10555,7 @@
     <w:p>
       <w:pPr>
         <w:spacing w:after="0" w:line="360" w:lineRule="auto"/>
+        <w:jc w:val="both"/>
         <w:rPr>
           <w:rFonts w:ascii="Arial" w:hAnsi="Arial" w:cs="Arial"/>
           <w:sz w:val="24"/>
@@ -10521,16 +10566,50 @@
     <w:p>
       <w:pPr>
         <w:spacing w:after="0" w:line="360" w:lineRule="auto"/>
-        <w:rPr>
-          <w:rFonts w:ascii="Arial" w:hAnsi="Arial" w:cs="Arial"/>
-          <w:sz w:val="24"/>
-          <w:szCs w:val="24"/>
-        </w:rPr>
-      </w:pPr>
+        <w:jc w:val="both"/>
+        <w:rPr>
+          <w:rFonts w:ascii="Arial" w:hAnsi="Arial" w:cs="Arial"/>
+          <w:sz w:val="24"/>
+          <w:szCs w:val="24"/>
+        </w:rPr>
+      </w:pPr>
+      <w:r>
+        <w:rPr>
+          <w:rFonts w:ascii="Arial" w:hAnsi="Arial" w:cs="Arial"/>
+          <w:sz w:val="24"/>
+          <w:szCs w:val="24"/>
+        </w:rPr>
+        <w:t>“Dificuldades na aprendizagem da matemática</w:t>
+      </w:r>
+      <w:r>
+        <w:rPr>
+          <w:rFonts w:ascii="Arial" w:hAnsi="Arial" w:cs="Arial"/>
+          <w:sz w:val="24"/>
+          <w:szCs w:val="24"/>
+        </w:rPr>
+        <w:t xml:space="preserve">: </w:t>
+      </w:r>
+      <w:r>
+        <w:rPr>
+          <w:rFonts w:ascii="Arial" w:hAnsi="Arial" w:cs="Arial"/>
+          <w:sz w:val="24"/>
+          <w:szCs w:val="24"/>
+        </w:rPr>
+        <w:t>Um estudo com alunos do ensino médio</w:t>
+      </w:r>
+      <w:r>
+        <w:rPr>
+          <w:rFonts w:ascii="Arial" w:hAnsi="Arial" w:cs="Arial"/>
+          <w:sz w:val="24"/>
+          <w:szCs w:val="24"/>
+        </w:rPr>
+        <w:t>”</w:t>
+      </w:r>
     </w:p>
     <w:p>
       <w:pPr>
         <w:spacing w:after="0" w:line="360" w:lineRule="auto"/>
+        <w:jc w:val="both"/>
         <w:rPr>
           <w:rFonts w:ascii="Arial" w:hAnsi="Arial" w:cs="Arial"/>
           <w:sz w:val="24"/>
@@ -10552,6 +10631,7 @@
     <w:p>
       <w:pPr>
         <w:spacing w:after="0" w:line="360" w:lineRule="auto"/>
+        <w:jc w:val="both"/>
         <w:rPr>
           <w:rFonts w:ascii="Arial" w:hAnsi="Arial" w:cs="Arial"/>
           <w:sz w:val="24"/>
@@ -10562,16 +10642,42 @@
     <w:p>
       <w:pPr>
         <w:spacing w:after="0" w:line="360" w:lineRule="auto"/>
-        <w:rPr>
-          <w:rFonts w:ascii="Arial" w:hAnsi="Arial" w:cs="Arial"/>
-          <w:sz w:val="24"/>
-          <w:szCs w:val="24"/>
-        </w:rPr>
-      </w:pPr>
+        <w:jc w:val="both"/>
+        <w:rPr>
+          <w:rFonts w:ascii="Arial" w:hAnsi="Arial" w:cs="Arial"/>
+          <w:sz w:val="24"/>
+          <w:szCs w:val="24"/>
+        </w:rPr>
+      </w:pPr>
+      <w:r>
+        <w:rPr>
+          <w:rFonts w:ascii="Arial" w:hAnsi="Arial" w:cs="Arial"/>
+          <w:sz w:val="24"/>
+          <w:szCs w:val="24"/>
+        </w:rPr>
+        <w:t>“</w:t>
+      </w:r>
+      <w:r>
+        <w:rPr>
+          <w:rFonts w:ascii="Arial" w:hAnsi="Arial" w:cs="Arial"/>
+          <w:sz w:val="24"/>
+          <w:szCs w:val="24"/>
+        </w:rPr>
+        <w:t>Dificuldades na Aprendizagem de Matemática</w:t>
+      </w:r>
+      <w:r>
+        <w:rPr>
+          <w:rFonts w:ascii="Arial" w:hAnsi="Arial" w:cs="Arial"/>
+          <w:sz w:val="24"/>
+          <w:szCs w:val="24"/>
+        </w:rPr>
+        <w:t>”</w:t>
+      </w:r>
     </w:p>
     <w:p>
       <w:pPr>
         <w:spacing w:after="0" w:line="360" w:lineRule="auto"/>
+        <w:jc w:val="both"/>
         <w:rPr>
           <w:rFonts w:ascii="Arial" w:hAnsi="Arial" w:cs="Arial"/>
           <w:sz w:val="24"/>
@@ -10593,6 +10699,7 @@
     <w:p>
       <w:pPr>
         <w:spacing w:after="0" w:line="360" w:lineRule="auto"/>
+        <w:jc w:val="both"/>
         <w:rPr>
           <w:rFonts w:ascii="Arial" w:hAnsi="Arial" w:cs="Arial"/>
           <w:sz w:val="24"/>
@@ -10603,16 +10710,26 @@
     <w:p>
       <w:pPr>
         <w:spacing w:after="0" w:line="360" w:lineRule="auto"/>
-        <w:rPr>
-          <w:rFonts w:ascii="Arial" w:hAnsi="Arial" w:cs="Arial"/>
-          <w:sz w:val="24"/>
-          <w:szCs w:val="24"/>
-        </w:rPr>
-      </w:pPr>
+        <w:jc w:val="both"/>
+        <w:rPr>
+          <w:rFonts w:ascii="Arial" w:hAnsi="Arial" w:cs="Arial"/>
+          <w:sz w:val="24"/>
+          <w:szCs w:val="24"/>
+        </w:rPr>
+      </w:pPr>
+      <w:r>
+        <w:rPr>
+          <w:rFonts w:ascii="Arial" w:hAnsi="Arial" w:cs="Arial"/>
+          <w:sz w:val="24"/>
+          <w:szCs w:val="24"/>
+        </w:rPr>
+        <w:t>“Reflexões sobre as dificuldades dos alunos na aprendizagem de Álgebra”</w:t>
+      </w:r>
     </w:p>
     <w:p>
       <w:pPr>
         <w:spacing w:after="0" w:line="360" w:lineRule="auto"/>
+        <w:jc w:val="both"/>
         <w:rPr>
           <w:rStyle w:val="Hyperlink"/>
           <w:rFonts w:ascii="Arial" w:hAnsi="Arial" w:cs="Arial"/>
@@ -10635,6 +10752,7 @@
     <w:p>
       <w:pPr>
         <w:spacing w:after="0" w:line="360" w:lineRule="auto"/>
+        <w:jc w:val="both"/>
         <w:rPr>
           <w:rStyle w:val="Hyperlink"/>
           <w:rFonts w:ascii="Arial" w:hAnsi="Arial" w:cs="Arial"/>
@@ -10648,6 +10766,7 @@
     <w:p>
       <w:pPr>
         <w:spacing w:after="0" w:line="360" w:lineRule="auto"/>
+        <w:jc w:val="both"/>
         <w:rPr>
           <w:rStyle w:val="Hyperlink"/>
           <w:rFonts w:ascii="Arial" w:hAnsi="Arial" w:cs="Arial"/>
@@ -10672,6 +10791,7 @@
     <w:p>
       <w:pPr>
         <w:spacing w:after="0" w:line="360" w:lineRule="auto"/>
+        <w:jc w:val="both"/>
         <w:rPr>
           <w:rStyle w:val="Hyperlink"/>
           <w:rFonts w:ascii="Arial" w:hAnsi="Arial" w:cs="Arial"/>
@@ -10711,7 +10831,11 @@
       </w:r>
       <w:bookmarkEnd w:id="38"/>
     </w:p>
-    <w:p/>
+    <w:p>
+      <w:pPr>
+        <w:jc w:val="both"/>
+      </w:pPr>
+    </w:p>
     <w:p>
       <w:pPr>
         <w:jc w:val="both"/>
@@ -14360,7 +14484,7 @@
 </file>
 
 <file path=customXml/itemProps1.xml><?xml version="1.0" encoding="utf-8"?>
-<ds:datastoreItem xmlns:ds="http://schemas.openxmlformats.org/officeDocument/2006/customXml" ds:itemID="{F4884C84-7A27-416E-B7D2-31779A2B8D1F}">
+<ds:datastoreItem xmlns:ds="http://schemas.openxmlformats.org/officeDocument/2006/customXml" ds:itemID="{FAC44D0E-591A-4031-92D0-AB810A5CEE42}">
   <ds:schemaRefs>
     <ds:schemaRef ds:uri="http://schemas.openxmlformats.org/officeDocument/2006/bibliography"/>
   </ds:schemaRefs>

</xml_diff>